<commit_message>
Added contents to /TOPICS/HTML/HTML5.docx
</commit_message>
<xml_diff>
--- a/TOPICS/HTML/HTML5.docx
+++ b/TOPICS/HTML/HTML5.docx
@@ -23,394 +23,767 @@
           <w:b/>
         </w:rPr>
       </w:pPr>
+    </w:p>
+    <w:p>
+      <w:pPr>
+        <w:jc w:val="both"/>
+        <w:rPr>
+          <w:b/>
+        </w:rPr>
+      </w:pPr>
+      <w:r>
+        <w:rPr>
+          <w:b/>
+        </w:rPr>
+        <w:t>NAVIGATION:</w:t>
+      </w:r>
+    </w:p>
+    <w:p>
+      <w:pPr>
+        <w:pStyle w:val="ListParagraph"/>
+        <w:numPr>
+          <w:ilvl w:val="0"/>
+          <w:numId w:val="12"/>
+        </w:numPr>
+        <w:jc w:val="both"/>
+        <w:rPr>
+          <w:b/>
+        </w:rPr>
+      </w:pPr>
+      <w:r>
+        <w:t>HTML5 syntax</w:t>
+      </w:r>
+    </w:p>
+    <w:p>
+      <w:pPr>
+        <w:pStyle w:val="ListParagraph"/>
+        <w:numPr>
+          <w:ilvl w:val="0"/>
+          <w:numId w:val="12"/>
+        </w:numPr>
+        <w:jc w:val="both"/>
+        <w:rPr>
+          <w:b/>
+        </w:rPr>
+      </w:pPr>
+      <w:r>
+        <w:t>New Elements</w:t>
+      </w:r>
+    </w:p>
+    <w:p>
+      <w:pPr>
+        <w:pStyle w:val="ListParagraph"/>
+        <w:numPr>
+          <w:ilvl w:val="0"/>
+          <w:numId w:val="12"/>
+        </w:numPr>
+        <w:jc w:val="both"/>
+        <w:rPr>
+          <w:b/>
+        </w:rPr>
+      </w:pPr>
+      <w:r>
+        <w:t>Obsolete Elements</w:t>
+      </w:r>
+    </w:p>
+    <w:p>
+      <w:pPr>
+        <w:pStyle w:val="ListParagraph"/>
+        <w:numPr>
+          <w:ilvl w:val="0"/>
+          <w:numId w:val="12"/>
+        </w:numPr>
+        <w:jc w:val="both"/>
+        <w:rPr>
+          <w:b/>
+        </w:rPr>
+      </w:pPr>
+      <w:r>
+        <w:t>Kinds of Content</w:t>
+      </w:r>
+    </w:p>
+    <w:p>
+      <w:pPr>
+        <w:pStyle w:val="ListParagraph"/>
+        <w:numPr>
+          <w:ilvl w:val="2"/>
+          <w:numId w:val="12"/>
+        </w:numPr>
+        <w:jc w:val="both"/>
+        <w:rPr>
+          <w:b/>
+        </w:rPr>
+      </w:pPr>
+      <w:r>
+        <w:t>Metadata content</w:t>
+      </w:r>
+    </w:p>
+    <w:p>
+      <w:pPr>
+        <w:pStyle w:val="ListParagraph"/>
+        <w:numPr>
+          <w:ilvl w:val="2"/>
+          <w:numId w:val="12"/>
+        </w:numPr>
+        <w:jc w:val="both"/>
+        <w:rPr>
+          <w:b/>
+        </w:rPr>
+      </w:pPr>
+      <w:r>
+        <w:t>Flow content</w:t>
+      </w:r>
+    </w:p>
+    <w:p>
+      <w:pPr>
+        <w:pStyle w:val="ListParagraph"/>
+        <w:numPr>
+          <w:ilvl w:val="2"/>
+          <w:numId w:val="12"/>
+        </w:numPr>
+        <w:jc w:val="both"/>
+        <w:rPr>
+          <w:b/>
+        </w:rPr>
+      </w:pPr>
+      <w:r>
+        <w:t>Sectioning content</w:t>
+      </w:r>
+    </w:p>
+    <w:p>
+      <w:pPr>
+        <w:pStyle w:val="ListParagraph"/>
+        <w:numPr>
+          <w:ilvl w:val="2"/>
+          <w:numId w:val="12"/>
+        </w:numPr>
+        <w:jc w:val="both"/>
+        <w:rPr>
+          <w:b/>
+        </w:rPr>
+      </w:pPr>
+      <w:r>
+        <w:t>Heading content</w:t>
+      </w:r>
+    </w:p>
+    <w:p>
+      <w:pPr>
+        <w:pStyle w:val="ListParagraph"/>
+        <w:numPr>
+          <w:ilvl w:val="2"/>
+          <w:numId w:val="12"/>
+        </w:numPr>
+        <w:jc w:val="both"/>
+        <w:rPr>
+          <w:b/>
+        </w:rPr>
+      </w:pPr>
+      <w:r>
+        <w:t>Phrasing content</w:t>
+      </w:r>
+    </w:p>
+    <w:p>
+      <w:pPr>
+        <w:pStyle w:val="ListParagraph"/>
+        <w:numPr>
+          <w:ilvl w:val="2"/>
+          <w:numId w:val="12"/>
+        </w:numPr>
+        <w:jc w:val="both"/>
+        <w:rPr>
+          <w:b/>
+        </w:rPr>
+      </w:pPr>
+      <w:r>
+        <w:t>Embedded content</w:t>
+      </w:r>
+    </w:p>
+    <w:p>
+      <w:pPr>
+        <w:pStyle w:val="ListParagraph"/>
+        <w:numPr>
+          <w:ilvl w:val="2"/>
+          <w:numId w:val="12"/>
+        </w:numPr>
+        <w:jc w:val="both"/>
+        <w:rPr>
+          <w:b/>
+        </w:rPr>
+      </w:pPr>
+      <w:r>
+        <w:t>Interactive content</w:t>
+      </w:r>
+    </w:p>
+    <w:p>
+      <w:pPr>
+        <w:pStyle w:val="ListParagraph"/>
+        <w:numPr>
+          <w:ilvl w:val="0"/>
+          <w:numId w:val="13"/>
+        </w:numPr>
+        <w:jc w:val="both"/>
+        <w:rPr>
+          <w:b/>
+        </w:rPr>
+      </w:pPr>
+      <w:r>
+        <w:t>Global Attributes</w:t>
+      </w:r>
+    </w:p>
+    <w:p>
+      <w:pPr>
+        <w:jc w:val="both"/>
+        <w:rPr>
+          <w:b/>
+        </w:rPr>
+      </w:pPr>
+    </w:p>
+    <w:p>
+      <w:pPr>
+        <w:jc w:val="both"/>
+        <w:rPr>
+          <w:b/>
+        </w:rPr>
+      </w:pPr>
+      <w:r>
+        <w:rPr>
+          <w:b/>
+        </w:rPr>
+        <w:t>HTML5 syntax</w:t>
+      </w:r>
+    </w:p>
+    <w:p>
+      <w:pPr>
+        <w:jc w:val="both"/>
+      </w:pPr>
+      <w:r>
+        <w:t xml:space="preserve">The first line for the syntax of </w:t>
+      </w:r>
+      <w:r>
+        <w:t>an html page</w:t>
+      </w:r>
+      <w:r>
+        <w:t xml:space="preserve"> begins by specifying the </w:t>
+      </w:r>
+      <w:proofErr w:type="spellStart"/>
+      <w:r>
+        <w:rPr>
+          <w:b/>
+        </w:rPr>
+        <w:t>doctype</w:t>
+      </w:r>
+      <w:proofErr w:type="spellEnd"/>
+      <w:r>
+        <w:t>. This is import</w:t>
+      </w:r>
+      <w:r>
+        <w:t xml:space="preserve">ant to ensure that the browser can determine the version and follow the standard </w:t>
+      </w:r>
+      <w:r>
+        <w:t xml:space="preserve">of the page. The </w:t>
+      </w:r>
+      <w:proofErr w:type="spellStart"/>
+      <w:r>
+        <w:t>doctype</w:t>
+      </w:r>
+      <w:proofErr w:type="spellEnd"/>
+      <w:r>
+        <w:t xml:space="preserve"> element is not case sensitive.</w:t>
+      </w:r>
+    </w:p>
+    <w:p>
+      <w:pPr>
+        <w:jc w:val="both"/>
+      </w:pPr>
+      <w:r>
+        <w:tab/>
+      </w:r>
+      <w:proofErr w:type="gramStart"/>
+      <w:r>
+        <w:t>&lt;!DOCTYPE</w:t>
+      </w:r>
+      <w:proofErr w:type="gramEnd"/>
+      <w:r>
+        <w:t xml:space="preserve"> html&gt;</w:t>
+      </w:r>
+    </w:p>
+    <w:p>
+      <w:pPr>
+        <w:jc w:val="both"/>
+      </w:pPr>
+      <w:r>
+        <w:t xml:space="preserve">The page is enclosed in an </w:t>
+      </w:r>
+      <w:r>
+        <w:rPr>
+          <w:b/>
+        </w:rPr>
+        <w:t>&lt;</w:t>
+      </w:r>
+      <w:r>
+        <w:rPr>
+          <w:b/>
+        </w:rPr>
+        <w:t>html</w:t>
+      </w:r>
+      <w:r>
+        <w:rPr>
+          <w:b/>
+        </w:rPr>
+        <w:t>&gt;</w:t>
+      </w:r>
+      <w:r>
+        <w:t xml:space="preserve"> </w:t>
+      </w:r>
+      <w:r>
+        <w:t>element</w:t>
+      </w:r>
+      <w:r>
+        <w:t xml:space="preserve">. The attribute </w:t>
+      </w:r>
+      <w:proofErr w:type="spellStart"/>
+      <w:proofErr w:type="gramStart"/>
+      <w:r>
+        <w:rPr>
+          <w:b/>
+        </w:rPr>
+        <w:t>lang</w:t>
+      </w:r>
+      <w:proofErr w:type="spellEnd"/>
+      <w:proofErr w:type="gramEnd"/>
+      <w:r>
+        <w:t xml:space="preserve"> is used to specify the language of the page.</w:t>
+      </w:r>
+    </w:p>
+    <w:p>
+      <w:pPr>
+        <w:jc w:val="both"/>
+      </w:pPr>
+      <w:r>
+        <w:tab/>
+        <w:t xml:space="preserve">&lt;html </w:t>
+      </w:r>
+      <w:proofErr w:type="spellStart"/>
+      <w:proofErr w:type="gramStart"/>
+      <w:r>
+        <w:t>lang</w:t>
+      </w:r>
+      <w:proofErr w:type="spellEnd"/>
+      <w:proofErr w:type="gramEnd"/>
+      <w:r>
+        <w:t>=”</w:t>
+      </w:r>
+      <w:proofErr w:type="spellStart"/>
+      <w:r>
+        <w:t>en</w:t>
+      </w:r>
+      <w:proofErr w:type="spellEnd"/>
+      <w:r>
+        <w:t>”&gt; &lt;/html&gt;</w:t>
+      </w:r>
+    </w:p>
+    <w:p>
+      <w:pPr>
+        <w:jc w:val="both"/>
+      </w:pPr>
+      <w:r>
+        <w:t>Inside the &lt;html&gt;</w:t>
+      </w:r>
+      <w:r>
+        <w:rPr>
+          <w:b/>
+        </w:rPr>
+        <w:t xml:space="preserve"> </w:t>
+      </w:r>
+      <w:r>
+        <w:t>element</w:t>
+      </w:r>
+      <w:r>
+        <w:t xml:space="preserve"> is the </w:t>
+      </w:r>
+      <w:r>
+        <w:rPr>
+          <w:b/>
+        </w:rPr>
+        <w:t xml:space="preserve">&lt;head&gt; </w:t>
+      </w:r>
+      <w:r>
+        <w:t>element</w:t>
+      </w:r>
+      <w:r>
+        <w:t xml:space="preserve"> which</w:t>
+      </w:r>
+      <w:r>
+        <w:t xml:space="preserve"> may</w:t>
+      </w:r>
+      <w:r>
+        <w:t xml:space="preserve"> contains the </w:t>
+      </w:r>
+      <w:r>
+        <w:rPr>
+          <w:b/>
+        </w:rPr>
+        <w:t xml:space="preserve">title, </w:t>
+      </w:r>
+      <w:proofErr w:type="gramStart"/>
+      <w:r>
+        <w:rPr>
+          <w:b/>
+        </w:rPr>
+        <w:t>meta</w:t>
+      </w:r>
+      <w:proofErr w:type="gramEnd"/>
+      <w:r>
+        <w:rPr>
+          <w:b/>
+        </w:rPr>
+        <w:t>, base, link, style, script</w:t>
+      </w:r>
+      <w:r>
+        <w:t xml:space="preserve">, and other </w:t>
+      </w:r>
+      <w:r>
+        <w:t>element</w:t>
+      </w:r>
+      <w:r>
+        <w:t xml:space="preserve"> that describes the description of the web page. HTML also uses the </w:t>
+      </w:r>
+      <w:r>
+        <w:rPr>
+          <w:b/>
+        </w:rPr>
+        <w:t xml:space="preserve">&lt;body&gt; </w:t>
+      </w:r>
+      <w:r>
+        <w:t>element</w:t>
+      </w:r>
+      <w:r>
+        <w:t xml:space="preserve"> after the &lt;head&gt; </w:t>
+      </w:r>
+      <w:r>
+        <w:t xml:space="preserve">element, </w:t>
+      </w:r>
+      <w:r>
+        <w:t>this</w:t>
+      </w:r>
+      <w:r>
+        <w:t xml:space="preserve"> </w:t>
+      </w:r>
+      <w:r>
+        <w:t xml:space="preserve">contains all </w:t>
+      </w:r>
+      <w:r>
+        <w:t>the element that will be translated by the browser as a web page.</w:t>
+      </w:r>
+    </w:p>
+    <w:p>
+      <w:pPr>
+        <w:jc w:val="both"/>
+      </w:pPr>
+      <w:r>
+        <w:t>Sample html5:</w:t>
+      </w:r>
+    </w:p>
+    <w:p>
+      <w:pPr>
+        <w:spacing w:after="0"/>
+        <w:jc w:val="both"/>
+      </w:pPr>
+      <w:r>
+        <w:tab/>
+      </w:r>
+      <w:proofErr w:type="gramStart"/>
+      <w:r>
+        <w:t>&lt;!DOCTYPE</w:t>
+      </w:r>
+      <w:proofErr w:type="gramEnd"/>
+      <w:r>
+        <w:t xml:space="preserve"> html&gt;</w:t>
+      </w:r>
+    </w:p>
+    <w:p>
+      <w:pPr>
+        <w:spacing w:after="0"/>
+        <w:jc w:val="both"/>
+      </w:pPr>
+      <w:r>
+        <w:tab/>
+        <w:t xml:space="preserve">&lt;html </w:t>
+      </w:r>
+      <w:proofErr w:type="spellStart"/>
+      <w:proofErr w:type="gramStart"/>
+      <w:r>
+        <w:t>lang</w:t>
+      </w:r>
+      <w:proofErr w:type="spellEnd"/>
+      <w:proofErr w:type="gramEnd"/>
+      <w:r>
+        <w:t>=”</w:t>
+      </w:r>
+      <w:proofErr w:type="spellStart"/>
+      <w:r>
+        <w:t>en</w:t>
+      </w:r>
+      <w:proofErr w:type="spellEnd"/>
+      <w:r>
+        <w:t>”&gt;</w:t>
+      </w:r>
+    </w:p>
+    <w:p>
+      <w:pPr>
+        <w:spacing w:after="0"/>
+        <w:jc w:val="both"/>
+      </w:pPr>
+      <w:r>
+        <w:tab/>
+      </w:r>
+      <w:r>
+        <w:tab/>
+        <w:t>&lt;</w:t>
+      </w:r>
+      <w:proofErr w:type="gramStart"/>
+      <w:r>
+        <w:t>head</w:t>
+      </w:r>
+      <w:proofErr w:type="gramEnd"/>
+      <w:r>
+        <w:t>&gt;</w:t>
+      </w:r>
+    </w:p>
+    <w:p>
+      <w:pPr>
+        <w:spacing w:after="0"/>
+        <w:jc w:val="both"/>
+      </w:pPr>
+      <w:r>
+        <w:tab/>
+      </w:r>
+      <w:r>
+        <w:tab/>
+      </w:r>
+      <w:r>
+        <w:tab/>
+        <w:t>&lt;</w:t>
+      </w:r>
+      <w:proofErr w:type="gramStart"/>
+      <w:r>
+        <w:t>title</w:t>
+      </w:r>
+      <w:proofErr w:type="gramEnd"/>
+      <w:r>
+        <w:t>&gt; Sample Code &lt;/title&gt;</w:t>
+      </w:r>
+    </w:p>
+    <w:p>
+      <w:pPr>
+        <w:spacing w:after="0"/>
+        <w:jc w:val="both"/>
+      </w:pPr>
+      <w:r>
+        <w:tab/>
+      </w:r>
+      <w:r>
+        <w:tab/>
+      </w:r>
+      <w:r>
+        <w:tab/>
+        <w:t>&lt;</w:t>
+      </w:r>
+      <w:proofErr w:type="gramStart"/>
+      <w:r>
+        <w:t>meta</w:t>
+      </w:r>
+      <w:proofErr w:type="gramEnd"/>
+      <w:r>
+        <w:t xml:space="preserve"> charset=”utf-8”/&gt;</w:t>
+      </w:r>
+    </w:p>
+    <w:p>
+      <w:pPr>
+        <w:spacing w:after="0"/>
+        <w:jc w:val="both"/>
+      </w:pPr>
+      <w:r>
+        <w:tab/>
+      </w:r>
+      <w:r>
+        <w:tab/>
+      </w:r>
+      <w:r>
+        <w:tab/>
+        <w:t xml:space="preserve">&lt;link </w:t>
+      </w:r>
+      <w:proofErr w:type="spellStart"/>
+      <w:r>
+        <w:t>rel</w:t>
+      </w:r>
+      <w:proofErr w:type="spellEnd"/>
+      <w:r>
+        <w:t>=”Stylesheet” type-“text/</w:t>
+      </w:r>
+      <w:proofErr w:type="spellStart"/>
+      <w:r>
+        <w:t>css</w:t>
+      </w:r>
+      <w:proofErr w:type="spellEnd"/>
+      <w:r>
+        <w:t xml:space="preserve">” </w:t>
+      </w:r>
+      <w:proofErr w:type="spellStart"/>
+      <w:r>
+        <w:t>href</w:t>
+      </w:r>
+      <w:proofErr w:type="spellEnd"/>
+      <w:r>
+        <w:t>=”styles/styles.css”&gt;</w:t>
+      </w:r>
+    </w:p>
+    <w:p>
+      <w:pPr>
+        <w:spacing w:after="0"/>
+        <w:jc w:val="both"/>
+      </w:pPr>
+      <w:r>
+        <w:tab/>
+      </w:r>
+      <w:r>
+        <w:tab/>
+        <w:t>&lt;/head&gt;</w:t>
+      </w:r>
+    </w:p>
+    <w:p>
+      <w:pPr>
+        <w:spacing w:after="0"/>
+        <w:jc w:val="both"/>
+      </w:pPr>
+    </w:p>
+    <w:p>
+      <w:pPr>
+        <w:spacing w:after="0"/>
+        <w:jc w:val="both"/>
+      </w:pPr>
+      <w:r>
+        <w:tab/>
+      </w:r>
+      <w:r>
+        <w:tab/>
+        <w:t>&lt;</w:t>
+      </w:r>
+      <w:proofErr w:type="gramStart"/>
+      <w:r>
+        <w:t>body</w:t>
+      </w:r>
+      <w:proofErr w:type="gramEnd"/>
+      <w:r>
+        <w:t>&gt;</w:t>
+      </w:r>
+    </w:p>
+    <w:p>
+      <w:pPr>
+        <w:spacing w:after="0"/>
+        <w:jc w:val="both"/>
+      </w:pPr>
+      <w:r>
+        <w:lastRenderedPageBreak/>
+        <w:tab/>
+      </w:r>
+      <w:r>
+        <w:tab/>
+      </w:r>
+      <w:r>
+        <w:tab/>
+        <w:t xml:space="preserve">&lt;h1&gt; </w:t>
+      </w:r>
+      <w:proofErr w:type="gramStart"/>
+      <w:r>
+        <w:t>This</w:t>
+      </w:r>
+      <w:proofErr w:type="gramEnd"/>
+      <w:r>
+        <w:t xml:space="preserve"> is a sample code for </w:t>
+      </w:r>
+      <w:proofErr w:type="spellStart"/>
+      <w:r>
+        <w:t>webtech</w:t>
+      </w:r>
+      <w:proofErr w:type="spellEnd"/>
+      <w:r>
+        <w:t xml:space="preserve"> project &lt;/h1&gt;</w:t>
+      </w:r>
+    </w:p>
+    <w:p>
+      <w:pPr>
+        <w:spacing w:after="0"/>
+        <w:jc w:val="both"/>
+      </w:pPr>
+      <w:r>
+        <w:tab/>
+      </w:r>
+      <w:r>
+        <w:tab/>
+        <w:t>&lt;/body&gt;</w:t>
+      </w:r>
+    </w:p>
+    <w:p>
+      <w:pPr>
+        <w:spacing w:after="0"/>
+        <w:jc w:val="both"/>
+      </w:pPr>
+    </w:p>
+    <w:p>
+      <w:pPr>
+        <w:spacing w:after="0"/>
+        <w:jc w:val="both"/>
+      </w:pPr>
+      <w:r>
+        <w:tab/>
+      </w:r>
+      <w:r>
+        <w:tab/>
+        <w:t>&lt;/head&gt;</w:t>
+      </w:r>
+    </w:p>
+    <w:p>
+      <w:pPr>
+        <w:spacing w:after="0"/>
+        <w:jc w:val="both"/>
+      </w:pPr>
+      <w:r>
+        <w:tab/>
+        <w:t>&lt;/html&gt;</w:t>
+      </w:r>
+    </w:p>
+    <w:p>
+      <w:pPr>
+        <w:spacing w:after="0"/>
+        <w:jc w:val="both"/>
+      </w:pPr>
+    </w:p>
+    <w:p>
+      <w:pPr>
+        <w:spacing w:after="0"/>
+        <w:jc w:val="both"/>
+        <w:rPr>
+          <w:b/>
+        </w:rPr>
+      </w:pPr>
+      <w:r>
+        <w:rPr>
+          <w:b/>
+        </w:rPr>
+        <w:t>New Elements</w:t>
+      </w:r>
+    </w:p>
+    <w:p>
+      <w:pPr>
+        <w:spacing w:after="0"/>
+        <w:jc w:val="both"/>
+        <w:rPr>
+          <w:b/>
+        </w:rPr>
+      </w:pPr>
       <w:bookmarkStart w:id="0" w:name="_GoBack"/>
       <w:bookmarkEnd w:id="0"/>
-      <w:r>
-        <w:rPr>
-          <w:b/>
-        </w:rPr>
-        <w:t>HTML5 syntax</w:t>
-      </w:r>
-    </w:p>
-    <w:p>
-      <w:pPr>
-        <w:jc w:val="both"/>
-      </w:pPr>
-      <w:r>
-        <w:t xml:space="preserve">The first line for the syntax of </w:t>
-      </w:r>
-      <w:r>
-        <w:t>an html page</w:t>
-      </w:r>
-      <w:r>
-        <w:t xml:space="preserve"> begins by specifying the </w:t>
-      </w:r>
-      <w:r>
-        <w:rPr>
-          <w:b/>
-        </w:rPr>
-        <w:t>doctype</w:t>
-      </w:r>
-      <w:r>
-        <w:t>. This is import</w:t>
-      </w:r>
-      <w:r>
-        <w:t xml:space="preserve">ant to ensure that the browser can determine the version and follow the standard </w:t>
-      </w:r>
-      <w:r>
-        <w:t>of the page. The doctype element is not case sensitive.</w:t>
-      </w:r>
-    </w:p>
-    <w:p>
-      <w:pPr>
-        <w:jc w:val="both"/>
-      </w:pPr>
-      <w:r>
-        <w:tab/>
-        <w:t>&lt;!DOCTYPE html&gt;</w:t>
-      </w:r>
-    </w:p>
-    <w:p>
-      <w:pPr>
-        <w:jc w:val="both"/>
-      </w:pPr>
-      <w:r>
-        <w:t xml:space="preserve">The page is enclosed in an </w:t>
-      </w:r>
-      <w:r>
-        <w:rPr>
-          <w:b/>
-        </w:rPr>
-        <w:t>&lt;</w:t>
-      </w:r>
-      <w:r>
-        <w:rPr>
-          <w:b/>
-        </w:rPr>
-        <w:t>html</w:t>
-      </w:r>
-      <w:r>
-        <w:rPr>
-          <w:b/>
-        </w:rPr>
-        <w:t>&gt;</w:t>
-      </w:r>
-      <w:r>
-        <w:t xml:space="preserve"> </w:t>
-      </w:r>
-      <w:r>
-        <w:t>element</w:t>
-      </w:r>
-      <w:r>
-        <w:t xml:space="preserve">. The attribute </w:t>
-      </w:r>
-      <w:r>
-        <w:rPr>
-          <w:b/>
-        </w:rPr>
-        <w:t>lang</w:t>
-      </w:r>
-      <w:r>
-        <w:t xml:space="preserve"> is used to specify the language of the page.</w:t>
-      </w:r>
-    </w:p>
-    <w:p>
-      <w:pPr>
-        <w:jc w:val="both"/>
-      </w:pPr>
-      <w:r>
-        <w:tab/>
-        <w:t>&lt;html lang=”en”&gt; &lt;/html&gt;</w:t>
-      </w:r>
-    </w:p>
-    <w:p>
-      <w:pPr>
-        <w:jc w:val="both"/>
-      </w:pPr>
-      <w:r>
-        <w:t>Inside the &lt;html&gt;</w:t>
-      </w:r>
-      <w:r>
-        <w:rPr>
-          <w:b/>
-        </w:rPr>
-        <w:t xml:space="preserve"> </w:t>
-      </w:r>
-      <w:r>
-        <w:t>element</w:t>
-      </w:r>
-      <w:r>
-        <w:t xml:space="preserve"> is the </w:t>
-      </w:r>
-      <w:r>
-        <w:rPr>
-          <w:b/>
-        </w:rPr>
-        <w:t xml:space="preserve">&lt;head&gt; </w:t>
-      </w:r>
-      <w:r>
-        <w:t>element</w:t>
-      </w:r>
-      <w:r>
-        <w:t xml:space="preserve"> which</w:t>
-      </w:r>
-      <w:r>
-        <w:t xml:space="preserve"> may</w:t>
-      </w:r>
-      <w:r>
-        <w:t xml:space="preserve"> contains the </w:t>
-      </w:r>
-      <w:r>
-        <w:rPr>
-          <w:b/>
-        </w:rPr>
-        <w:t>title, meta, base, link, style, script</w:t>
-      </w:r>
-      <w:r>
-        <w:t xml:space="preserve">, and other </w:t>
-      </w:r>
-      <w:r>
-        <w:t>element</w:t>
-      </w:r>
-      <w:r>
-        <w:t xml:space="preserve"> that describes the description of the web page. HTML also uses the </w:t>
-      </w:r>
-      <w:r>
-        <w:rPr>
-          <w:b/>
-        </w:rPr>
-        <w:t xml:space="preserve">&lt;body&gt; </w:t>
-      </w:r>
-      <w:r>
-        <w:t>element</w:t>
-      </w:r>
-      <w:r>
-        <w:t xml:space="preserve"> after the &lt;head&gt; </w:t>
-      </w:r>
-      <w:r>
-        <w:t xml:space="preserve">element, </w:t>
-      </w:r>
-      <w:r>
-        <w:t>this</w:t>
-      </w:r>
-      <w:r>
-        <w:t xml:space="preserve"> </w:t>
-      </w:r>
-      <w:r>
-        <w:t xml:space="preserve">contains all </w:t>
-      </w:r>
-      <w:r>
-        <w:t>the element that will be translated by the browser as a web page.</w:t>
-      </w:r>
-    </w:p>
-    <w:p>
-      <w:pPr>
-        <w:jc w:val="both"/>
-      </w:pPr>
-      <w:r>
-        <w:t>Sample html5:</w:t>
-      </w:r>
-    </w:p>
-    <w:p>
-      <w:pPr>
-        <w:spacing w:after="0"/>
-        <w:jc w:val="both"/>
-      </w:pPr>
-      <w:r>
-        <w:tab/>
-        <w:t>&lt;!DOCTYPE html&gt;</w:t>
-      </w:r>
-    </w:p>
-    <w:p>
-      <w:pPr>
-        <w:spacing w:after="0"/>
-        <w:jc w:val="both"/>
-      </w:pPr>
-      <w:r>
-        <w:tab/>
-        <w:t>&lt;html lang=”en”&gt;</w:t>
-      </w:r>
-    </w:p>
-    <w:p>
-      <w:pPr>
-        <w:spacing w:after="0"/>
-        <w:jc w:val="both"/>
-      </w:pPr>
-      <w:r>
-        <w:tab/>
-      </w:r>
-      <w:r>
-        <w:tab/>
-        <w:t>&lt;head&gt;</w:t>
-      </w:r>
-    </w:p>
-    <w:p>
-      <w:pPr>
-        <w:spacing w:after="0"/>
-        <w:jc w:val="both"/>
-      </w:pPr>
-      <w:r>
-        <w:tab/>
-      </w:r>
-      <w:r>
-        <w:tab/>
-      </w:r>
-      <w:r>
-        <w:tab/>
-        <w:t>&lt;title&gt; Sample Code &lt;/title&gt;</w:t>
-      </w:r>
-    </w:p>
-    <w:p>
-      <w:pPr>
-        <w:spacing w:after="0"/>
-        <w:jc w:val="both"/>
-      </w:pPr>
-      <w:r>
-        <w:tab/>
-      </w:r>
-      <w:r>
-        <w:tab/>
-      </w:r>
-      <w:r>
-        <w:tab/>
-        <w:t>&lt;meta charset=”utf-8”/&gt;</w:t>
-      </w:r>
-    </w:p>
-    <w:p>
-      <w:pPr>
-        <w:spacing w:after="0"/>
-        <w:jc w:val="both"/>
-      </w:pPr>
-      <w:r>
-        <w:tab/>
-      </w:r>
-      <w:r>
-        <w:tab/>
-      </w:r>
-      <w:r>
-        <w:tab/>
-        <w:t>&lt;link rel=”Stylesheet” type-“text/css” href=”styles/styles.css”&gt;</w:t>
-      </w:r>
-    </w:p>
-    <w:p>
-      <w:pPr>
-        <w:spacing w:after="0"/>
-        <w:jc w:val="both"/>
-      </w:pPr>
-      <w:r>
-        <w:tab/>
-      </w:r>
-      <w:r>
-        <w:tab/>
-        <w:t>&lt;/head&gt;</w:t>
-      </w:r>
-    </w:p>
-    <w:p>
-      <w:pPr>
-        <w:spacing w:after="0"/>
-        <w:jc w:val="both"/>
-      </w:pPr>
-    </w:p>
-    <w:p>
-      <w:pPr>
-        <w:spacing w:after="0"/>
-        <w:jc w:val="both"/>
-      </w:pPr>
-      <w:r>
-        <w:tab/>
-      </w:r>
-      <w:r>
-        <w:tab/>
-        <w:t>&lt;body&gt;</w:t>
-      </w:r>
-    </w:p>
-    <w:p>
-      <w:pPr>
-        <w:spacing w:after="0"/>
-        <w:jc w:val="both"/>
-      </w:pPr>
-      <w:r>
-        <w:tab/>
-      </w:r>
-      <w:r>
-        <w:tab/>
-      </w:r>
-      <w:r>
-        <w:tab/>
-        <w:t>&lt;h1&gt; This is a sample code for webtech project &lt;/h1&gt;</w:t>
-      </w:r>
-    </w:p>
-    <w:p>
-      <w:pPr>
-        <w:spacing w:after="0"/>
-        <w:jc w:val="both"/>
-      </w:pPr>
-      <w:r>
-        <w:tab/>
-      </w:r>
-      <w:r>
-        <w:tab/>
-        <w:t>&lt;/body&gt;</w:t>
-      </w:r>
-    </w:p>
-    <w:p>
-      <w:pPr>
-        <w:spacing w:after="0"/>
-        <w:jc w:val="both"/>
-      </w:pPr>
-    </w:p>
-    <w:p>
-      <w:pPr>
-        <w:spacing w:after="0"/>
-        <w:jc w:val="both"/>
-      </w:pPr>
-      <w:r>
-        <w:tab/>
-      </w:r>
-      <w:r>
-        <w:tab/>
-        <w:t>&lt;/head&gt;</w:t>
-      </w:r>
-    </w:p>
-    <w:p>
-      <w:pPr>
-        <w:spacing w:after="0"/>
-        <w:jc w:val="both"/>
-      </w:pPr>
-      <w:r>
-        <w:tab/>
-        <w:t>&lt;/html&gt;</w:t>
-      </w:r>
-    </w:p>
-    <w:p>
-      <w:pPr>
-        <w:spacing w:after="0"/>
-        <w:jc w:val="both"/>
-      </w:pPr>
-    </w:p>
-    <w:p>
-      <w:pPr>
-        <w:spacing w:after="0"/>
-        <w:jc w:val="both"/>
-        <w:rPr>
-          <w:b/>
-        </w:rPr>
-      </w:pPr>
-      <w:r>
-        <w:rPr>
-          <w:b/>
-        </w:rPr>
-        <w:t>New Elements</w:t>
-      </w:r>
-    </w:p>
-    <w:p>
-      <w:pPr>
-        <w:spacing w:after="0"/>
-        <w:jc w:val="both"/>
-        <w:rPr>
-          <w:b/>
-        </w:rPr>
-      </w:pPr>
     </w:p>
     <w:p>
       <w:pPr>
@@ -576,14 +949,24 @@
     </w:p>
     <w:p>
       <w:pPr>
-        <w:spacing w:after="0"/>
-        <w:jc w:val="both"/>
-        <w:rPr>
-          <w:b/>
-        </w:rPr>
-      </w:pPr>
-      <w:r>
-        <w:lastRenderedPageBreak/>
+        <w:pStyle w:val="ListParagraph"/>
+        <w:spacing w:after="0"/>
+        <w:ind w:left="786"/>
+        <w:jc w:val="both"/>
+        <w:rPr>
+          <w:b/>
+        </w:rPr>
+      </w:pPr>
+    </w:p>
+    <w:p>
+      <w:pPr>
+        <w:spacing w:after="0"/>
+        <w:jc w:val="both"/>
+        <w:rPr>
+          <w:b/>
+        </w:rPr>
+      </w:pPr>
+      <w:r>
         <w:t>New elements used in HTML5</w:t>
       </w:r>
     </w:p>
@@ -723,9 +1106,11 @@
         <w:spacing w:after="0"/>
         <w:jc w:val="both"/>
       </w:pPr>
+      <w:proofErr w:type="spellStart"/>
       <w:r>
         <w:t>bdi</w:t>
       </w:r>
+      <w:proofErr w:type="spellEnd"/>
     </w:p>
     <w:p>
       <w:pPr>
@@ -737,9 +1122,11 @@
         <w:spacing w:after="0"/>
         <w:jc w:val="both"/>
       </w:pPr>
+      <w:proofErr w:type="spellStart"/>
       <w:r>
         <w:t>wbr</w:t>
       </w:r>
+      <w:proofErr w:type="spellEnd"/>
     </w:p>
     <w:p>
       <w:pPr>
@@ -765,9 +1152,11 @@
         <w:spacing w:after="0"/>
         <w:jc w:val="both"/>
       </w:pPr>
+      <w:proofErr w:type="spellStart"/>
       <w:r>
         <w:t>datalist</w:t>
       </w:r>
+      <w:proofErr w:type="spellEnd"/>
     </w:p>
     <w:p>
       <w:pPr>
@@ -779,9 +1168,11 @@
         <w:spacing w:after="0"/>
         <w:jc w:val="both"/>
       </w:pPr>
+      <w:proofErr w:type="spellStart"/>
       <w:r>
         <w:t>keygen</w:t>
       </w:r>
+      <w:proofErr w:type="spellEnd"/>
     </w:p>
     <w:p>
       <w:pPr>
@@ -838,11 +1229,20 @@
           <w:b/>
         </w:rPr>
       </w:pPr>
-      <w:r>
-        <w:rPr>
-          <w:b/>
-        </w:rPr>
-        <w:t>https://www.w3.org/TR/2014/NOTE-html5-diff-20141209/#syntax</w:t>
+      <w:hyperlink r:id="rId5" w:history="1">
+        <w:r>
+          <w:rPr>
+            <w:rStyle w:val="Hyperlink"/>
+            <w:b/>
+          </w:rPr>
+          <w:t>https://www.w3.org/TR/2014/NOTE-html5-diff-20141209/#new-elements</w:t>
+        </w:r>
+      </w:hyperlink>
+      <w:r>
+        <w:rPr>
+          <w:b/>
+        </w:rPr>
+        <w:t xml:space="preserve"> </w:t>
       </w:r>
     </w:p>
     <w:p>
@@ -894,9 +1294,12 @@
         <w:spacing w:after="0"/>
         <w:jc w:val="both"/>
       </w:pPr>
-      <w:r>
+      <w:proofErr w:type="spellStart"/>
+      <w:r>
+        <w:lastRenderedPageBreak/>
         <w:t>basefont</w:t>
       </w:r>
+      <w:proofErr w:type="spellEnd"/>
     </w:p>
     <w:p>
       <w:pPr>
@@ -964,9 +1367,11 @@
         <w:spacing w:after="0"/>
         <w:jc w:val="both"/>
       </w:pPr>
+      <w:proofErr w:type="spellStart"/>
       <w:r>
         <w:t>tt</w:t>
       </w:r>
+      <w:proofErr w:type="spellEnd"/>
     </w:p>
     <w:p>
       <w:pPr>
@@ -1021,6 +1426,7 @@
         <w:spacing w:after="0"/>
         <w:jc w:val="both"/>
       </w:pPr>
+      <w:proofErr w:type="spellStart"/>
       <w:r>
         <w:t>nofram</w:t>
       </w:r>
@@ -1030,6 +1436,7 @@
       <w:r>
         <w:t>s</w:t>
       </w:r>
+      <w:proofErr w:type="spellEnd"/>
     </w:p>
     <w:p>
       <w:pPr>
@@ -1060,11 +1467,20 @@
           <w:b/>
         </w:rPr>
       </w:pPr>
-      <w:r>
-        <w:rPr>
-          <w:b/>
-        </w:rPr>
-        <w:t>https://www.w3.org/TR/2014/NOTE-html5-diff-20141209/#syntax</w:t>
+      <w:hyperlink r:id="rId6" w:history="1">
+        <w:r>
+          <w:rPr>
+            <w:rStyle w:val="Hyperlink"/>
+            <w:b/>
+          </w:rPr>
+          <w:t>https://www.w3.org/TR/2014/NOTE-html5-diff-20141209/#obsolete-elements</w:t>
+        </w:r>
+      </w:hyperlink>
+      <w:r>
+        <w:rPr>
+          <w:b/>
+        </w:rPr>
+        <w:t xml:space="preserve">  </w:t>
       </w:r>
     </w:p>
     <w:p>
@@ -1079,20 +1495,2135 @@
     <w:p>
       <w:pPr>
         <w:spacing w:after="0"/>
-        <w:ind w:left="360"/>
-        <w:jc w:val="both"/>
-      </w:pPr>
-    </w:p>
-    <w:p>
-      <w:pPr>
-        <w:spacing w:after="0"/>
-        <w:jc w:val="both"/>
-      </w:pPr>
-    </w:p>
-    <w:p>
-      <w:pPr>
-        <w:jc w:val="both"/>
-      </w:pPr>
+        <w:jc w:val="both"/>
+        <w:rPr>
+          <w:b/>
+        </w:rPr>
+      </w:pPr>
+      <w:r>
+        <w:rPr>
+          <w:b/>
+        </w:rPr>
+        <w:t>Kinds of Content</w:t>
+      </w:r>
+    </w:p>
+    <w:p>
+      <w:pPr>
+        <w:spacing w:after="0"/>
+        <w:jc w:val="both"/>
+      </w:pPr>
+      <w:r>
+        <w:rPr>
+          <w:b/>
+        </w:rPr>
+        <w:tab/>
+      </w:r>
+      <w:r>
+        <w:t>The kinds of content groups an element together base on their function and similarities.</w:t>
+      </w:r>
+    </w:p>
+    <w:p>
+      <w:pPr>
+        <w:spacing w:after="0"/>
+        <w:jc w:val="both"/>
+      </w:pPr>
+    </w:p>
+    <w:p>
+      <w:pPr>
+        <w:pStyle w:val="ListParagraph"/>
+        <w:numPr>
+          <w:ilvl w:val="0"/>
+          <w:numId w:val="6"/>
+        </w:numPr>
+        <w:spacing w:after="0"/>
+        <w:jc w:val="both"/>
+        <w:rPr>
+          <w:b/>
+        </w:rPr>
+      </w:pPr>
+      <w:r>
+        <w:rPr>
+          <w:b/>
+        </w:rPr>
+        <w:t>Metadata Content</w:t>
+      </w:r>
+    </w:p>
+    <w:p>
+      <w:pPr>
+        <w:pStyle w:val="ListParagraph"/>
+        <w:numPr>
+          <w:ilvl w:val="0"/>
+          <w:numId w:val="9"/>
+        </w:numPr>
+        <w:spacing w:after="0"/>
+        <w:jc w:val="both"/>
+        <w:rPr>
+          <w:b/>
+        </w:rPr>
+      </w:pPr>
+      <w:r>
+        <w:t xml:space="preserve">These elements describes other details about the </w:t>
+      </w:r>
+      <w:proofErr w:type="spellStart"/>
+      <w:r>
+        <w:t>hompage</w:t>
+      </w:r>
+      <w:proofErr w:type="spellEnd"/>
+      <w:r>
+        <w:t>. These elements are used inside the &lt;head&gt; element.</w:t>
+      </w:r>
+    </w:p>
+    <w:p>
+      <w:pPr>
+        <w:spacing w:after="0"/>
+        <w:ind w:left="785"/>
+        <w:jc w:val="both"/>
+        <w:rPr>
+          <w:b/>
+        </w:rPr>
+      </w:pPr>
+    </w:p>
+    <w:p>
+      <w:pPr>
+        <w:spacing w:after="0"/>
+        <w:ind w:left="785"/>
+        <w:jc w:val="both"/>
+        <w:rPr>
+          <w:b/>
+        </w:rPr>
+      </w:pPr>
+      <w:r>
+        <w:rPr>
+          <w:b/>
+        </w:rPr>
+        <w:t>Elements:</w:t>
+      </w:r>
+    </w:p>
+    <w:p>
+      <w:pPr>
+        <w:pStyle w:val="ListParagraph"/>
+        <w:numPr>
+          <w:ilvl w:val="0"/>
+          <w:numId w:val="9"/>
+        </w:numPr>
+        <w:spacing w:after="0"/>
+        <w:jc w:val="both"/>
+        <w:rPr>
+          <w:b/>
+        </w:rPr>
+      </w:pPr>
+      <w:r>
+        <w:t xml:space="preserve">Base, link, meta, </w:t>
+      </w:r>
+      <w:proofErr w:type="spellStart"/>
+      <w:r>
+        <w:t>noscript</w:t>
+      </w:r>
+      <w:proofErr w:type="spellEnd"/>
+      <w:r>
+        <w:t>, script, style, template, title</w:t>
+      </w:r>
+    </w:p>
+    <w:p>
+      <w:pPr>
+        <w:pStyle w:val="ListParagraph"/>
+        <w:spacing w:after="0"/>
+        <w:ind w:left="1145"/>
+        <w:jc w:val="both"/>
+        <w:rPr>
+          <w:b/>
+        </w:rPr>
+      </w:pPr>
+    </w:p>
+    <w:p>
+      <w:pPr>
+        <w:pStyle w:val="ListParagraph"/>
+        <w:numPr>
+          <w:ilvl w:val="0"/>
+          <w:numId w:val="6"/>
+        </w:numPr>
+        <w:spacing w:after="0"/>
+        <w:jc w:val="both"/>
+        <w:rPr>
+          <w:b/>
+        </w:rPr>
+      </w:pPr>
+      <w:r>
+        <w:rPr>
+          <w:b/>
+        </w:rPr>
+        <w:t>Flow Content</w:t>
+      </w:r>
+    </w:p>
+    <w:p>
+      <w:pPr>
+        <w:pStyle w:val="ListParagraph"/>
+        <w:numPr>
+          <w:ilvl w:val="0"/>
+          <w:numId w:val="9"/>
+        </w:numPr>
+        <w:spacing w:after="0"/>
+        <w:jc w:val="both"/>
+        <w:rPr>
+          <w:b/>
+        </w:rPr>
+      </w:pPr>
+      <w:r>
+        <w:t>The</w:t>
+      </w:r>
+      <w:r>
+        <w:t xml:space="preserve"> elements that belongs in the flow content are the elements used inside the &lt;body&gt; element</w:t>
+      </w:r>
+    </w:p>
+    <w:p>
+      <w:pPr>
+        <w:spacing w:after="0"/>
+        <w:ind w:left="785"/>
+        <w:jc w:val="both"/>
+        <w:rPr>
+          <w:b/>
+        </w:rPr>
+      </w:pPr>
+    </w:p>
+    <w:p>
+      <w:pPr>
+        <w:spacing w:after="0"/>
+        <w:ind w:left="785"/>
+        <w:jc w:val="both"/>
+        <w:rPr>
+          <w:b/>
+        </w:rPr>
+      </w:pPr>
+      <w:r>
+        <w:rPr>
+          <w:b/>
+        </w:rPr>
+        <w:t>Elements:</w:t>
+      </w:r>
+    </w:p>
+    <w:p>
+      <w:pPr>
+        <w:pStyle w:val="ListParagraph"/>
+        <w:numPr>
+          <w:ilvl w:val="0"/>
+          <w:numId w:val="9"/>
+        </w:numPr>
+        <w:rPr>
+          <w:u w:val="single"/>
+        </w:rPr>
+      </w:pPr>
+      <w:hyperlink r:id="rId7" w:anchor="elementdef-a" w:history="1">
+        <w:r>
+          <w:rPr>
+            <w:rStyle w:val="Hyperlink"/>
+            <w:color w:val="auto"/>
+            <w:u w:val="none"/>
+          </w:rPr>
+          <w:t>a</w:t>
+        </w:r>
+      </w:hyperlink>
+      <w:r>
+        <w:t>,</w:t>
+      </w:r>
+      <w:r>
+        <w:t> </w:t>
+      </w:r>
+      <w:hyperlink r:id="rId8" w:anchor="elementdef-abbr" w:history="1">
+        <w:proofErr w:type="spellStart"/>
+        <w:r>
+          <w:rPr>
+            <w:rStyle w:val="Hyperlink"/>
+            <w:color w:val="auto"/>
+            <w:u w:val="none"/>
+          </w:rPr>
+          <w:t>abbr</w:t>
+        </w:r>
+        <w:proofErr w:type="spellEnd"/>
+      </w:hyperlink>
+      <w:r>
+        <w:t xml:space="preserve">, </w:t>
+      </w:r>
+      <w:hyperlink r:id="rId9" w:anchor="elementdef-address" w:history="1">
+        <w:r>
+          <w:rPr>
+            <w:rStyle w:val="Hyperlink"/>
+            <w:color w:val="auto"/>
+            <w:u w:val="none"/>
+          </w:rPr>
+          <w:t>address</w:t>
+        </w:r>
+      </w:hyperlink>
+      <w:r>
+        <w:t xml:space="preserve">, </w:t>
+      </w:r>
+      <w:hyperlink r:id="rId10" w:anchor="elementdef-area" w:history="1">
+        <w:r>
+          <w:rPr>
+            <w:rStyle w:val="Hyperlink"/>
+            <w:color w:val="auto"/>
+            <w:u w:val="none"/>
+          </w:rPr>
+          <w:t>area</w:t>
+        </w:r>
+      </w:hyperlink>
+      <w:r>
+        <w:t xml:space="preserve">, </w:t>
+      </w:r>
+      <w:hyperlink r:id="rId11" w:anchor="elementdef-article" w:history="1">
+        <w:r>
+          <w:rPr>
+            <w:rStyle w:val="Hyperlink"/>
+            <w:color w:val="auto"/>
+            <w:u w:val="none"/>
+          </w:rPr>
+          <w:t>article</w:t>
+        </w:r>
+      </w:hyperlink>
+      <w:r>
+        <w:t xml:space="preserve">, </w:t>
+      </w:r>
+      <w:hyperlink r:id="rId12" w:anchor="elementdef-aside" w:history="1">
+        <w:r>
+          <w:rPr>
+            <w:rStyle w:val="Hyperlink"/>
+            <w:color w:val="auto"/>
+            <w:u w:val="none"/>
+          </w:rPr>
+          <w:t>aside</w:t>
+        </w:r>
+      </w:hyperlink>
+      <w:r>
+        <w:t xml:space="preserve">, </w:t>
+      </w:r>
+      <w:hyperlink r:id="rId13" w:anchor="elementdef-audio" w:history="1">
+        <w:r>
+          <w:rPr>
+            <w:rStyle w:val="Hyperlink"/>
+            <w:color w:val="auto"/>
+            <w:u w:val="none"/>
+          </w:rPr>
+          <w:t>audio</w:t>
+        </w:r>
+      </w:hyperlink>
+      <w:r>
+        <w:t xml:space="preserve">, </w:t>
+      </w:r>
+      <w:hyperlink r:id="rId14" w:anchor="elementdef-b" w:history="1">
+        <w:r>
+          <w:rPr>
+            <w:rStyle w:val="Hyperlink"/>
+            <w:color w:val="auto"/>
+            <w:u w:val="none"/>
+          </w:rPr>
+          <w:t>b</w:t>
+        </w:r>
+      </w:hyperlink>
+      <w:r>
+        <w:t xml:space="preserve">, </w:t>
+      </w:r>
+      <w:hyperlink r:id="rId15" w:anchor="elementdef-bdi" w:history="1">
+        <w:proofErr w:type="spellStart"/>
+        <w:r>
+          <w:rPr>
+            <w:rStyle w:val="Hyperlink"/>
+            <w:color w:val="auto"/>
+            <w:u w:val="none"/>
+          </w:rPr>
+          <w:t>bdi</w:t>
+        </w:r>
+        <w:proofErr w:type="spellEnd"/>
+      </w:hyperlink>
+      <w:r>
+        <w:t xml:space="preserve">, </w:t>
+      </w:r>
+      <w:hyperlink r:id="rId16" w:anchor="elementdef-bdo" w:history="1">
+        <w:proofErr w:type="spellStart"/>
+        <w:r>
+          <w:rPr>
+            <w:rStyle w:val="Hyperlink"/>
+            <w:color w:val="auto"/>
+            <w:u w:val="none"/>
+          </w:rPr>
+          <w:t>bdo</w:t>
+        </w:r>
+        <w:proofErr w:type="spellEnd"/>
+      </w:hyperlink>
+      <w:r>
+        <w:t xml:space="preserve">, </w:t>
+      </w:r>
+      <w:hyperlink r:id="rId17" w:anchor="elementdef-blockquote" w:history="1">
+        <w:proofErr w:type="spellStart"/>
+        <w:r>
+          <w:rPr>
+            <w:rStyle w:val="Hyperlink"/>
+            <w:color w:val="auto"/>
+            <w:u w:val="none"/>
+          </w:rPr>
+          <w:t>blockquote</w:t>
+        </w:r>
+        <w:proofErr w:type="spellEnd"/>
+      </w:hyperlink>
+      <w:r>
+        <w:t xml:space="preserve">, </w:t>
+      </w:r>
+      <w:hyperlink r:id="rId18" w:anchor="elementdef-br" w:history="1">
+        <w:proofErr w:type="spellStart"/>
+        <w:r>
+          <w:rPr>
+            <w:rStyle w:val="Hyperlink"/>
+            <w:color w:val="auto"/>
+            <w:u w:val="none"/>
+          </w:rPr>
+          <w:t>br</w:t>
+        </w:r>
+        <w:proofErr w:type="spellEnd"/>
+      </w:hyperlink>
+      <w:r>
+        <w:t xml:space="preserve">, </w:t>
+      </w:r>
+      <w:hyperlink r:id="rId19" w:anchor="elementdef-button" w:history="1">
+        <w:r>
+          <w:rPr>
+            <w:rStyle w:val="Hyperlink"/>
+            <w:color w:val="auto"/>
+            <w:u w:val="none"/>
+          </w:rPr>
+          <w:t>button</w:t>
+        </w:r>
+      </w:hyperlink>
+      <w:r>
+        <w:t xml:space="preserve">, </w:t>
+      </w:r>
+      <w:hyperlink r:id="rId20" w:anchor="elementdef-canvas" w:history="1">
+        <w:r>
+          <w:rPr>
+            <w:rStyle w:val="Hyperlink"/>
+            <w:color w:val="auto"/>
+            <w:u w:val="none"/>
+          </w:rPr>
+          <w:t>canvas</w:t>
+        </w:r>
+      </w:hyperlink>
+      <w:r>
+        <w:t xml:space="preserve">, </w:t>
+      </w:r>
+      <w:hyperlink r:id="rId21" w:anchor="elementdef-cite" w:history="1">
+        <w:r>
+          <w:rPr>
+            <w:rStyle w:val="Hyperlink"/>
+            <w:color w:val="auto"/>
+            <w:u w:val="none"/>
+          </w:rPr>
+          <w:t>cite</w:t>
+        </w:r>
+      </w:hyperlink>
+      <w:r>
+        <w:t xml:space="preserve">, </w:t>
+      </w:r>
+      <w:hyperlink r:id="rId22" w:anchor="elementdef-code" w:history="1">
+        <w:r>
+          <w:rPr>
+            <w:rStyle w:val="Hyperlink"/>
+            <w:color w:val="auto"/>
+            <w:u w:val="none"/>
+          </w:rPr>
+          <w:t>code</w:t>
+        </w:r>
+      </w:hyperlink>
+      <w:r>
+        <w:t xml:space="preserve">, </w:t>
+      </w:r>
+      <w:hyperlink r:id="rId23" w:anchor="elementdef-data" w:history="1">
+        <w:r>
+          <w:rPr>
+            <w:rStyle w:val="Hyperlink"/>
+            <w:color w:val="auto"/>
+            <w:u w:val="none"/>
+          </w:rPr>
+          <w:t>data</w:t>
+        </w:r>
+      </w:hyperlink>
+      <w:r>
+        <w:t xml:space="preserve">, </w:t>
+      </w:r>
+      <w:hyperlink r:id="rId24" w:anchor="elementdef-datalist" w:history="1">
+        <w:proofErr w:type="spellStart"/>
+        <w:r>
+          <w:rPr>
+            <w:rStyle w:val="Hyperlink"/>
+            <w:color w:val="auto"/>
+            <w:u w:val="none"/>
+          </w:rPr>
+          <w:t>datalist</w:t>
+        </w:r>
+        <w:proofErr w:type="spellEnd"/>
+      </w:hyperlink>
+      <w:r>
+        <w:t xml:space="preserve">, </w:t>
+      </w:r>
+      <w:hyperlink r:id="rId25" w:anchor="elementdef-del" w:history="1">
+        <w:r>
+          <w:rPr>
+            <w:rStyle w:val="Hyperlink"/>
+            <w:color w:val="auto"/>
+            <w:u w:val="none"/>
+          </w:rPr>
+          <w:t>del</w:t>
+        </w:r>
+      </w:hyperlink>
+      <w:r>
+        <w:t xml:space="preserve">, </w:t>
+      </w:r>
+      <w:hyperlink r:id="rId26" w:anchor="elementdef-details" w:history="1">
+        <w:r>
+          <w:rPr>
+            <w:rStyle w:val="Hyperlink"/>
+            <w:color w:val="auto"/>
+            <w:u w:val="none"/>
+          </w:rPr>
+          <w:t>details</w:t>
+        </w:r>
+      </w:hyperlink>
+      <w:r>
+        <w:t xml:space="preserve">, </w:t>
+      </w:r>
+      <w:hyperlink r:id="rId27" w:anchor="elementdef-dfn" w:history="1">
+        <w:proofErr w:type="spellStart"/>
+        <w:r>
+          <w:rPr>
+            <w:rStyle w:val="Hyperlink"/>
+            <w:color w:val="auto"/>
+            <w:u w:val="none"/>
+          </w:rPr>
+          <w:t>dfn</w:t>
+        </w:r>
+        <w:proofErr w:type="spellEnd"/>
+      </w:hyperlink>
+      <w:r>
+        <w:t xml:space="preserve">, </w:t>
+      </w:r>
+      <w:hyperlink r:id="rId28" w:anchor="elementdef-dialog" w:history="1">
+        <w:r>
+          <w:rPr>
+            <w:rStyle w:val="Hyperlink"/>
+            <w:color w:val="auto"/>
+            <w:u w:val="none"/>
+          </w:rPr>
+          <w:t>dialog</w:t>
+        </w:r>
+      </w:hyperlink>
+      <w:r>
+        <w:t xml:space="preserve">, </w:t>
+      </w:r>
+      <w:hyperlink r:id="rId29" w:anchor="elementdef-div" w:history="1">
+        <w:r>
+          <w:rPr>
+            <w:rStyle w:val="Hyperlink"/>
+            <w:color w:val="auto"/>
+            <w:u w:val="none"/>
+          </w:rPr>
+          <w:t>div</w:t>
+        </w:r>
+      </w:hyperlink>
+      <w:r>
+        <w:t xml:space="preserve">, </w:t>
+      </w:r>
+      <w:hyperlink r:id="rId30" w:anchor="elementdef-dl" w:history="1">
+        <w:r>
+          <w:rPr>
+            <w:rStyle w:val="Hyperlink"/>
+            <w:color w:val="auto"/>
+            <w:u w:val="none"/>
+          </w:rPr>
+          <w:t>dl</w:t>
+        </w:r>
+      </w:hyperlink>
+      <w:r>
+        <w:t xml:space="preserve">, </w:t>
+      </w:r>
+      <w:hyperlink r:id="rId31" w:anchor="elementdef-em" w:history="1">
+        <w:proofErr w:type="spellStart"/>
+        <w:r>
+          <w:rPr>
+            <w:rStyle w:val="Hyperlink"/>
+            <w:color w:val="auto"/>
+            <w:u w:val="none"/>
+          </w:rPr>
+          <w:t>em</w:t>
+        </w:r>
+        <w:proofErr w:type="spellEnd"/>
+      </w:hyperlink>
+      <w:r>
+        <w:t> </w:t>
+      </w:r>
+      <w:r>
+        <w:t xml:space="preserve">, </w:t>
+      </w:r>
+      <w:hyperlink r:id="rId32" w:anchor="elementdef-embed" w:history="1">
+        <w:r>
+          <w:rPr>
+            <w:rStyle w:val="Hyperlink"/>
+            <w:color w:val="auto"/>
+            <w:u w:val="none"/>
+          </w:rPr>
+          <w:t>embed</w:t>
+        </w:r>
+      </w:hyperlink>
+      <w:r>
+        <w:t xml:space="preserve">, </w:t>
+      </w:r>
+      <w:hyperlink r:id="rId33" w:anchor="elementdef-fieldset" w:history="1">
+        <w:proofErr w:type="spellStart"/>
+        <w:r>
+          <w:rPr>
+            <w:rStyle w:val="Hyperlink"/>
+            <w:color w:val="auto"/>
+            <w:u w:val="none"/>
+          </w:rPr>
+          <w:t>fieldset</w:t>
+        </w:r>
+        <w:proofErr w:type="spellEnd"/>
+      </w:hyperlink>
+      <w:r>
+        <w:t xml:space="preserve">, </w:t>
+      </w:r>
+      <w:hyperlink r:id="rId34" w:anchor="elementdef-figure" w:history="1">
+        <w:r>
+          <w:rPr>
+            <w:rStyle w:val="Hyperlink"/>
+            <w:color w:val="auto"/>
+            <w:u w:val="none"/>
+          </w:rPr>
+          <w:t>figure</w:t>
+        </w:r>
+      </w:hyperlink>
+      <w:r>
+        <w:t xml:space="preserve">, </w:t>
+      </w:r>
+      <w:hyperlink r:id="rId35" w:anchor="elementdef-footer" w:history="1">
+        <w:r>
+          <w:rPr>
+            <w:rStyle w:val="Hyperlink"/>
+            <w:color w:val="auto"/>
+            <w:u w:val="none"/>
+          </w:rPr>
+          <w:t>footer</w:t>
+        </w:r>
+      </w:hyperlink>
+      <w:r>
+        <w:t xml:space="preserve">, </w:t>
+      </w:r>
+      <w:hyperlink r:id="rId36" w:anchor="elementdef-form" w:history="1">
+        <w:r>
+          <w:rPr>
+            <w:rStyle w:val="Hyperlink"/>
+            <w:color w:val="auto"/>
+            <w:u w:val="none"/>
+          </w:rPr>
+          <w:t>form</w:t>
+        </w:r>
+      </w:hyperlink>
+      <w:r>
+        <w:t xml:space="preserve">, </w:t>
+      </w:r>
+      <w:hyperlink r:id="rId37" w:anchor="elementdef-h1" w:history="1">
+        <w:r>
+          <w:rPr>
+            <w:rStyle w:val="Hyperlink"/>
+            <w:color w:val="auto"/>
+            <w:u w:val="none"/>
+          </w:rPr>
+          <w:t>h1</w:t>
+        </w:r>
+      </w:hyperlink>
+      <w:r>
+        <w:t xml:space="preserve">, </w:t>
+      </w:r>
+      <w:hyperlink r:id="rId38" w:anchor="elementdef-h2" w:history="1">
+        <w:r>
+          <w:rPr>
+            <w:rStyle w:val="Hyperlink"/>
+            <w:color w:val="auto"/>
+            <w:u w:val="none"/>
+          </w:rPr>
+          <w:t>h2</w:t>
+        </w:r>
+      </w:hyperlink>
+      <w:r>
+        <w:t xml:space="preserve">, </w:t>
+      </w:r>
+      <w:hyperlink r:id="rId39" w:anchor="elementdef-h3" w:history="1">
+        <w:r>
+          <w:rPr>
+            <w:rStyle w:val="Hyperlink"/>
+            <w:color w:val="auto"/>
+            <w:u w:val="none"/>
+          </w:rPr>
+          <w:t>h3</w:t>
+        </w:r>
+      </w:hyperlink>
+      <w:r>
+        <w:t xml:space="preserve">, </w:t>
+      </w:r>
+      <w:hyperlink r:id="rId40" w:anchor="elementdef-h4" w:history="1">
+        <w:r>
+          <w:rPr>
+            <w:rStyle w:val="Hyperlink"/>
+            <w:color w:val="auto"/>
+            <w:u w:val="none"/>
+          </w:rPr>
+          <w:t>h4</w:t>
+        </w:r>
+      </w:hyperlink>
+      <w:r>
+        <w:t xml:space="preserve">, </w:t>
+      </w:r>
+      <w:hyperlink r:id="rId41" w:anchor="elementdef-h5" w:history="1">
+        <w:r>
+          <w:rPr>
+            <w:rStyle w:val="Hyperlink"/>
+            <w:color w:val="auto"/>
+            <w:u w:val="none"/>
+          </w:rPr>
+          <w:t>h5</w:t>
+        </w:r>
+      </w:hyperlink>
+      <w:r>
+        <w:t xml:space="preserve">, </w:t>
+      </w:r>
+      <w:hyperlink r:id="rId42" w:anchor="elementdef-h6" w:history="1">
+        <w:r>
+          <w:rPr>
+            <w:rStyle w:val="Hyperlink"/>
+            <w:color w:val="auto"/>
+            <w:u w:val="none"/>
+          </w:rPr>
+          <w:t>h6</w:t>
+        </w:r>
+      </w:hyperlink>
+      <w:r>
+        <w:t xml:space="preserve">, </w:t>
+      </w:r>
+      <w:hyperlink r:id="rId43" w:anchor="elementdef-header" w:history="1">
+        <w:r>
+          <w:rPr>
+            <w:rStyle w:val="Hyperlink"/>
+            <w:color w:val="auto"/>
+            <w:u w:val="none"/>
+          </w:rPr>
+          <w:t>header</w:t>
+        </w:r>
+      </w:hyperlink>
+      <w:r>
+        <w:t xml:space="preserve">, </w:t>
+      </w:r>
+      <w:hyperlink r:id="rId44" w:anchor="elementdef-hr" w:history="1">
+        <w:proofErr w:type="spellStart"/>
+        <w:r>
+          <w:rPr>
+            <w:rStyle w:val="Hyperlink"/>
+            <w:color w:val="auto"/>
+            <w:u w:val="none"/>
+          </w:rPr>
+          <w:t>hr</w:t>
+        </w:r>
+        <w:proofErr w:type="spellEnd"/>
+      </w:hyperlink>
+      <w:r>
+        <w:t> </w:t>
+      </w:r>
+      <w:r>
+        <w:t xml:space="preserve">, </w:t>
+      </w:r>
+      <w:hyperlink r:id="rId45" w:anchor="elementdef-i" w:history="1">
+        <w:proofErr w:type="spellStart"/>
+        <w:r>
+          <w:rPr>
+            <w:rStyle w:val="Hyperlink"/>
+            <w:color w:val="auto"/>
+            <w:u w:val="none"/>
+          </w:rPr>
+          <w:t>i</w:t>
+        </w:r>
+        <w:proofErr w:type="spellEnd"/>
+      </w:hyperlink>
+      <w:r>
+        <w:t> </w:t>
+      </w:r>
+      <w:r>
+        <w:t xml:space="preserve">, </w:t>
+      </w:r>
+      <w:hyperlink r:id="rId46" w:anchor="elementdef-iframe" w:history="1">
+        <w:r>
+          <w:rPr>
+            <w:rStyle w:val="Hyperlink"/>
+            <w:color w:val="auto"/>
+            <w:u w:val="none"/>
+          </w:rPr>
+          <w:t>iframe</w:t>
+        </w:r>
+      </w:hyperlink>
+      <w:r>
+        <w:t>,</w:t>
+      </w:r>
+      <w:r>
+        <w:t> </w:t>
+      </w:r>
+      <w:hyperlink r:id="rId47" w:anchor="elementdef-img" w:history="1">
+        <w:proofErr w:type="spellStart"/>
+        <w:r>
+          <w:rPr>
+            <w:rStyle w:val="Hyperlink"/>
+            <w:color w:val="auto"/>
+            <w:u w:val="none"/>
+          </w:rPr>
+          <w:t>img</w:t>
+        </w:r>
+        <w:proofErr w:type="spellEnd"/>
+      </w:hyperlink>
+      <w:r>
+        <w:t>,</w:t>
+      </w:r>
+      <w:r>
+        <w:t> </w:t>
+      </w:r>
+      <w:hyperlink r:id="rId48" w:anchor="elementdef-input" w:history="1">
+        <w:r>
+          <w:rPr>
+            <w:rStyle w:val="Hyperlink"/>
+            <w:color w:val="auto"/>
+            <w:u w:val="none"/>
+          </w:rPr>
+          <w:t>input</w:t>
+        </w:r>
+      </w:hyperlink>
+      <w:r>
+        <w:t>,</w:t>
+      </w:r>
+      <w:r>
+        <w:t> </w:t>
+      </w:r>
+      <w:hyperlink r:id="rId49" w:anchor="elementdef-ins" w:history="1">
+        <w:r>
+          <w:rPr>
+            <w:rStyle w:val="Hyperlink"/>
+            <w:color w:val="auto"/>
+            <w:u w:val="none"/>
+          </w:rPr>
+          <w:t>ins</w:t>
+        </w:r>
+      </w:hyperlink>
+      <w:r>
+        <w:t>,</w:t>
+      </w:r>
+      <w:r>
+        <w:t> </w:t>
+      </w:r>
+      <w:proofErr w:type="spellStart"/>
+      <w:r>
+        <w:fldChar w:fldCharType="begin"/>
+      </w:r>
+      <w:r>
+        <w:instrText xml:space="preserve"> HYPERLINK "https://www.w3.org/TR/html52/textlevel-semantics.html" \l "elementdef-kbd" </w:instrText>
+      </w:r>
+      <w:r>
+        <w:fldChar w:fldCharType="separate"/>
+      </w:r>
+      <w:r>
+        <w:rPr>
+          <w:rStyle w:val="Hyperlink"/>
+          <w:color w:val="auto"/>
+          <w:u w:val="none"/>
+        </w:rPr>
+        <w:t>kbd</w:t>
+      </w:r>
+      <w:proofErr w:type="spellEnd"/>
+      <w:r>
+        <w:fldChar w:fldCharType="end"/>
+      </w:r>
+      <w:r>
+        <w:t>,</w:t>
+      </w:r>
+      <w:r>
+        <w:t> </w:t>
+      </w:r>
+      <w:hyperlink r:id="rId50" w:anchor="elementdef-label" w:history="1">
+        <w:r>
+          <w:rPr>
+            <w:rStyle w:val="Hyperlink"/>
+            <w:color w:val="auto"/>
+            <w:u w:val="none"/>
+          </w:rPr>
+          <w:t>label</w:t>
+        </w:r>
+      </w:hyperlink>
+      <w:r>
+        <w:t>,</w:t>
+      </w:r>
+      <w:r>
+        <w:t> </w:t>
+      </w:r>
+      <w:hyperlink r:id="rId51" w:anchor="elementdef-link" w:history="1">
+        <w:r>
+          <w:rPr>
+            <w:rStyle w:val="Hyperlink"/>
+            <w:color w:val="auto"/>
+            <w:u w:val="none"/>
+          </w:rPr>
+          <w:t>link</w:t>
+        </w:r>
+      </w:hyperlink>
+      <w:r>
+        <w:t xml:space="preserve">, </w:t>
+      </w:r>
+      <w:hyperlink r:id="rId52" w:anchor="elementdef-main" w:history="1">
+        <w:r>
+          <w:rPr>
+            <w:rStyle w:val="Hyperlink"/>
+            <w:color w:val="auto"/>
+            <w:u w:val="none"/>
+          </w:rPr>
+          <w:t>main</w:t>
+        </w:r>
+      </w:hyperlink>
+      <w:r>
+        <w:t>,</w:t>
+      </w:r>
+      <w:r>
+        <w:t> </w:t>
+      </w:r>
+      <w:hyperlink r:id="rId53" w:anchor="elementdef-map" w:history="1">
+        <w:r>
+          <w:rPr>
+            <w:rStyle w:val="Hyperlink"/>
+            <w:color w:val="auto"/>
+            <w:u w:val="none"/>
+          </w:rPr>
+          <w:t>map</w:t>
+        </w:r>
+      </w:hyperlink>
+      <w:r>
+        <w:t>,</w:t>
+      </w:r>
+      <w:r>
+        <w:t> </w:t>
+      </w:r>
+      <w:hyperlink r:id="rId54" w:anchor="elementdef-mark" w:history="1">
+        <w:r>
+          <w:rPr>
+            <w:rStyle w:val="Hyperlink"/>
+            <w:color w:val="auto"/>
+            <w:u w:val="none"/>
+          </w:rPr>
+          <w:t>mark</w:t>
+        </w:r>
+      </w:hyperlink>
+      <w:r>
+        <w:t>,</w:t>
+      </w:r>
+      <w:r>
+        <w:t> MathML</w:t>
+      </w:r>
+      <w:r>
+        <w:t>,</w:t>
+      </w:r>
+      <w:r>
+        <w:t> </w:t>
+      </w:r>
+      <w:hyperlink r:id="rId55" w:anchor="interf.toplevel" w:history="1">
+        <w:r>
+          <w:rPr>
+            <w:rStyle w:val="Hyperlink"/>
+            <w:color w:val="auto"/>
+            <w:u w:val="none"/>
+          </w:rPr>
+          <w:t>math</w:t>
+        </w:r>
+      </w:hyperlink>
+      <w:r>
+        <w:t>,</w:t>
+      </w:r>
+      <w:r>
+        <w:t> </w:t>
+      </w:r>
+      <w:hyperlink r:id="rId56" w:anchor="elementdef-meter" w:history="1">
+        <w:r>
+          <w:rPr>
+            <w:rStyle w:val="Hyperlink"/>
+            <w:color w:val="auto"/>
+            <w:u w:val="none"/>
+          </w:rPr>
+          <w:t>meter</w:t>
+        </w:r>
+      </w:hyperlink>
+      <w:r>
+        <w:t>,</w:t>
+      </w:r>
+      <w:r>
+        <w:t> </w:t>
+      </w:r>
+      <w:hyperlink r:id="rId57" w:anchor="elementdef-nav" w:history="1">
+        <w:r>
+          <w:rPr>
+            <w:rStyle w:val="Hyperlink"/>
+            <w:color w:val="auto"/>
+            <w:u w:val="none"/>
+          </w:rPr>
+          <w:t>nav</w:t>
+        </w:r>
+      </w:hyperlink>
+      <w:r>
+        <w:t>,</w:t>
+      </w:r>
+      <w:r>
+        <w:t> </w:t>
+      </w:r>
+      <w:hyperlink r:id="rId58" w:anchor="elementdef-noscript" w:history="1">
+        <w:r>
+          <w:rPr>
+            <w:rStyle w:val="Hyperlink"/>
+            <w:color w:val="auto"/>
+            <w:u w:val="none"/>
+          </w:rPr>
+          <w:t>noscript</w:t>
+        </w:r>
+      </w:hyperlink>
+      <w:r>
+        <w:t>,</w:t>
+      </w:r>
+      <w:r>
+        <w:t> </w:t>
+      </w:r>
+      <w:hyperlink r:id="rId59" w:anchor="elementdef-object" w:history="1">
+        <w:r>
+          <w:rPr>
+            <w:rStyle w:val="Hyperlink"/>
+            <w:color w:val="auto"/>
+            <w:u w:val="none"/>
+          </w:rPr>
+          <w:t>object</w:t>
+        </w:r>
+      </w:hyperlink>
+      <w:r>
+        <w:t>,</w:t>
+      </w:r>
+      <w:r>
+        <w:t> </w:t>
+      </w:r>
+      <w:hyperlink r:id="rId60" w:anchor="elementdef-ol" w:history="1">
+        <w:r>
+          <w:rPr>
+            <w:rStyle w:val="Hyperlink"/>
+            <w:color w:val="auto"/>
+            <w:u w:val="none"/>
+          </w:rPr>
+          <w:t>ol</w:t>
+        </w:r>
+      </w:hyperlink>
+      <w:r>
+        <w:t>,</w:t>
+      </w:r>
+      <w:r>
+        <w:t> </w:t>
+      </w:r>
+      <w:hyperlink r:id="rId61" w:anchor="elementdef-output" w:history="1">
+        <w:r>
+          <w:rPr>
+            <w:rStyle w:val="Hyperlink"/>
+            <w:color w:val="auto"/>
+            <w:u w:val="none"/>
+          </w:rPr>
+          <w:t>output</w:t>
+        </w:r>
+      </w:hyperlink>
+      <w:r>
+        <w:t>,</w:t>
+      </w:r>
+      <w:r>
+        <w:t> </w:t>
+      </w:r>
+      <w:hyperlink r:id="rId62" w:anchor="elementdef-p" w:history="1">
+        <w:r>
+          <w:rPr>
+            <w:rStyle w:val="Hyperlink"/>
+            <w:color w:val="auto"/>
+            <w:u w:val="none"/>
+          </w:rPr>
+          <w:t>p</w:t>
+        </w:r>
+      </w:hyperlink>
+      <w:r>
+        <w:t>,</w:t>
+      </w:r>
+      <w:r>
+        <w:t> </w:t>
+      </w:r>
+      <w:hyperlink r:id="rId63" w:anchor="elementdef-picture" w:history="1">
+        <w:r>
+          <w:rPr>
+            <w:rStyle w:val="Hyperlink"/>
+            <w:color w:val="auto"/>
+            <w:u w:val="none"/>
+          </w:rPr>
+          <w:t>picture</w:t>
+        </w:r>
+      </w:hyperlink>
+      <w:r>
+        <w:t>,</w:t>
+      </w:r>
+      <w:r>
+        <w:t> </w:t>
+      </w:r>
+      <w:hyperlink r:id="rId64" w:anchor="elementdef-pre" w:history="1">
+        <w:r>
+          <w:rPr>
+            <w:rStyle w:val="Hyperlink"/>
+            <w:color w:val="auto"/>
+            <w:u w:val="none"/>
+          </w:rPr>
+          <w:t>pre</w:t>
+        </w:r>
+      </w:hyperlink>
+      <w:r>
+        <w:t>,</w:t>
+      </w:r>
+      <w:r>
+        <w:t> </w:t>
+      </w:r>
+      <w:hyperlink r:id="rId65" w:anchor="elementdef-progress" w:history="1">
+        <w:r>
+          <w:rPr>
+            <w:rStyle w:val="Hyperlink"/>
+            <w:color w:val="auto"/>
+            <w:u w:val="none"/>
+          </w:rPr>
+          <w:t>progress</w:t>
+        </w:r>
+      </w:hyperlink>
+      <w:r>
+        <w:t>,</w:t>
+      </w:r>
+      <w:r>
+        <w:t> </w:t>
+      </w:r>
+      <w:hyperlink r:id="rId66" w:anchor="elementdef-q" w:history="1">
+        <w:r>
+          <w:rPr>
+            <w:rStyle w:val="Hyperlink"/>
+            <w:color w:val="auto"/>
+            <w:u w:val="none"/>
+          </w:rPr>
+          <w:t>q</w:t>
+        </w:r>
+      </w:hyperlink>
+      <w:r>
+        <w:t>,</w:t>
+      </w:r>
+      <w:r>
+        <w:t> </w:t>
+      </w:r>
+      <w:hyperlink r:id="rId67" w:anchor="elementdef-ruby" w:history="1">
+        <w:r>
+          <w:rPr>
+            <w:rStyle w:val="Hyperlink"/>
+            <w:color w:val="auto"/>
+            <w:u w:val="none"/>
+          </w:rPr>
+          <w:t>ruby</w:t>
+        </w:r>
+      </w:hyperlink>
+      <w:r>
+        <w:t>,</w:t>
+      </w:r>
+      <w:r>
+        <w:t> </w:t>
+      </w:r>
+      <w:hyperlink r:id="rId68" w:anchor="elementdef-s" w:history="1">
+        <w:r>
+          <w:rPr>
+            <w:rStyle w:val="Hyperlink"/>
+            <w:color w:val="auto"/>
+            <w:u w:val="none"/>
+          </w:rPr>
+          <w:t>s</w:t>
+        </w:r>
+      </w:hyperlink>
+      <w:r>
+        <w:t>,</w:t>
+      </w:r>
+      <w:r>
+        <w:t> </w:t>
+      </w:r>
+      <w:hyperlink r:id="rId69" w:anchor="elementdef-samp" w:history="1">
+        <w:r>
+          <w:rPr>
+            <w:rStyle w:val="Hyperlink"/>
+            <w:color w:val="auto"/>
+            <w:u w:val="none"/>
+          </w:rPr>
+          <w:t>samp</w:t>
+        </w:r>
+      </w:hyperlink>
+      <w:r>
+        <w:t>,</w:t>
+      </w:r>
+      <w:r>
+        <w:t> </w:t>
+      </w:r>
+      <w:hyperlink r:id="rId70" w:anchor="elementdef-script" w:history="1">
+        <w:r>
+          <w:rPr>
+            <w:rStyle w:val="Hyperlink"/>
+            <w:color w:val="auto"/>
+            <w:u w:val="none"/>
+          </w:rPr>
+          <w:t>script</w:t>
+        </w:r>
+      </w:hyperlink>
+      <w:r>
+        <w:t>,</w:t>
+      </w:r>
+      <w:r>
+        <w:t> </w:t>
+      </w:r>
+      <w:hyperlink r:id="rId71" w:anchor="elementdef-section" w:history="1">
+        <w:r>
+          <w:rPr>
+            <w:rStyle w:val="Hyperlink"/>
+            <w:color w:val="auto"/>
+            <w:u w:val="none"/>
+          </w:rPr>
+          <w:t>section</w:t>
+        </w:r>
+      </w:hyperlink>
+      <w:r>
+        <w:t>,</w:t>
+      </w:r>
+      <w:r>
+        <w:t> </w:t>
+      </w:r>
+      <w:hyperlink r:id="rId72" w:anchor="elementdef-select" w:history="1">
+        <w:r>
+          <w:rPr>
+            <w:rStyle w:val="Hyperlink"/>
+            <w:color w:val="auto"/>
+            <w:u w:val="none"/>
+          </w:rPr>
+          <w:t>select</w:t>
+        </w:r>
+      </w:hyperlink>
+      <w:r>
+        <w:t>,</w:t>
+      </w:r>
+      <w:r>
+        <w:t> </w:t>
+      </w:r>
+      <w:hyperlink r:id="rId73" w:anchor="elementdef-small" w:history="1">
+        <w:r>
+          <w:rPr>
+            <w:rStyle w:val="Hyperlink"/>
+            <w:color w:val="auto"/>
+            <w:u w:val="none"/>
+          </w:rPr>
+          <w:t>small</w:t>
+        </w:r>
+      </w:hyperlink>
+      <w:r>
+        <w:t>,</w:t>
+      </w:r>
+      <w:r>
+        <w:t> </w:t>
+      </w:r>
+      <w:hyperlink r:id="rId74" w:anchor="elementdef-span" w:history="1">
+        <w:r>
+          <w:rPr>
+            <w:rStyle w:val="Hyperlink"/>
+            <w:color w:val="auto"/>
+            <w:u w:val="none"/>
+          </w:rPr>
+          <w:t>span</w:t>
+        </w:r>
+      </w:hyperlink>
+      <w:r>
+        <w:t>,</w:t>
+      </w:r>
+      <w:r>
+        <w:t> </w:t>
+      </w:r>
+      <w:hyperlink r:id="rId75" w:anchor="elementdef-strong" w:history="1">
+        <w:r>
+          <w:rPr>
+            <w:rStyle w:val="Hyperlink"/>
+            <w:color w:val="auto"/>
+            <w:u w:val="none"/>
+          </w:rPr>
+          <w:t>strong</w:t>
+        </w:r>
+      </w:hyperlink>
+      <w:r>
+        <w:t>,</w:t>
+      </w:r>
+      <w:r>
+        <w:t> </w:t>
+      </w:r>
+      <w:hyperlink r:id="rId76" w:anchor="elementdef-style" w:history="1">
+        <w:r>
+          <w:rPr>
+            <w:rStyle w:val="Hyperlink"/>
+            <w:color w:val="auto"/>
+            <w:u w:val="none"/>
+          </w:rPr>
+          <w:t>style</w:t>
+        </w:r>
+      </w:hyperlink>
+      <w:r>
+        <w:t>,</w:t>
+      </w:r>
+      <w:r>
+        <w:t> </w:t>
+      </w:r>
+      <w:hyperlink r:id="rId77" w:anchor="elementdef-sub" w:history="1">
+        <w:r>
+          <w:rPr>
+            <w:rStyle w:val="Hyperlink"/>
+            <w:color w:val="auto"/>
+            <w:u w:val="none"/>
+          </w:rPr>
+          <w:t>sub</w:t>
+        </w:r>
+      </w:hyperlink>
+      <w:r>
+        <w:t>,</w:t>
+      </w:r>
+      <w:r>
+        <w:t> </w:t>
+      </w:r>
+      <w:hyperlink r:id="rId78" w:anchor="elementdef-sup" w:history="1">
+        <w:r>
+          <w:rPr>
+            <w:rStyle w:val="Hyperlink"/>
+            <w:color w:val="auto"/>
+            <w:u w:val="none"/>
+          </w:rPr>
+          <w:t>sup</w:t>
+        </w:r>
+      </w:hyperlink>
+      <w:r>
+        <w:t>,</w:t>
+      </w:r>
+      <w:r>
+        <w:t> SVG</w:t>
+      </w:r>
+      <w:r>
+        <w:t>,</w:t>
+      </w:r>
+      <w:r>
+        <w:t> </w:t>
+      </w:r>
+      <w:hyperlink r:id="rId79" w:anchor="elementdef-svg" w:history="1">
+        <w:r>
+          <w:rPr>
+            <w:rStyle w:val="Hyperlink"/>
+            <w:color w:val="auto"/>
+            <w:u w:val="none"/>
+          </w:rPr>
+          <w:t>svg</w:t>
+        </w:r>
+      </w:hyperlink>
+      <w:r>
+        <w:t>,</w:t>
+      </w:r>
+      <w:r>
+        <w:t> </w:t>
+      </w:r>
+      <w:hyperlink r:id="rId80" w:anchor="elementdef-table" w:history="1">
+        <w:r>
+          <w:rPr>
+            <w:rStyle w:val="Hyperlink"/>
+            <w:color w:val="auto"/>
+            <w:u w:val="none"/>
+          </w:rPr>
+          <w:t>table</w:t>
+        </w:r>
+      </w:hyperlink>
+      <w:r>
+        <w:t>,</w:t>
+      </w:r>
+      <w:r>
+        <w:t> </w:t>
+      </w:r>
+      <w:hyperlink r:id="rId81" w:anchor="elementdef-template" w:history="1">
+        <w:r>
+          <w:rPr>
+            <w:rStyle w:val="Hyperlink"/>
+            <w:color w:val="auto"/>
+            <w:u w:val="none"/>
+          </w:rPr>
+          <w:t>template</w:t>
+        </w:r>
+      </w:hyperlink>
+      <w:r>
+        <w:t>,</w:t>
+      </w:r>
+      <w:r>
+        <w:t> </w:t>
+      </w:r>
+      <w:hyperlink r:id="rId82" w:anchor="elementdef-textarea" w:history="1">
+        <w:r>
+          <w:rPr>
+            <w:rStyle w:val="Hyperlink"/>
+            <w:color w:val="auto"/>
+            <w:u w:val="none"/>
+          </w:rPr>
+          <w:t>textarea</w:t>
+        </w:r>
+      </w:hyperlink>
+      <w:r>
+        <w:t>,</w:t>
+      </w:r>
+      <w:r>
+        <w:t> </w:t>
+      </w:r>
+      <w:hyperlink r:id="rId83" w:anchor="elementdef-time" w:history="1">
+        <w:r>
+          <w:rPr>
+            <w:rStyle w:val="Hyperlink"/>
+            <w:color w:val="auto"/>
+            <w:u w:val="none"/>
+          </w:rPr>
+          <w:t>time</w:t>
+        </w:r>
+      </w:hyperlink>
+      <w:r>
+        <w:t>,</w:t>
+      </w:r>
+      <w:r>
+        <w:t> </w:t>
+      </w:r>
+      <w:hyperlink r:id="rId84" w:anchor="elementdef-u" w:history="1">
+        <w:r>
+          <w:rPr>
+            <w:rStyle w:val="Hyperlink"/>
+            <w:color w:val="auto"/>
+            <w:u w:val="none"/>
+          </w:rPr>
+          <w:t>u</w:t>
+        </w:r>
+      </w:hyperlink>
+      <w:r>
+        <w:t>,</w:t>
+      </w:r>
+      <w:r>
+        <w:t> </w:t>
+      </w:r>
+      <w:hyperlink r:id="rId85" w:anchor="elementdef-ul" w:history="1">
+        <w:r>
+          <w:rPr>
+            <w:rStyle w:val="Hyperlink"/>
+            <w:color w:val="auto"/>
+            <w:u w:val="none"/>
+          </w:rPr>
+          <w:t>ul</w:t>
+        </w:r>
+      </w:hyperlink>
+      <w:r>
+        <w:t>,</w:t>
+      </w:r>
+      <w:r>
+        <w:t> </w:t>
+      </w:r>
+      <w:hyperlink r:id="rId86" w:anchor="elementdef-var" w:history="1">
+        <w:r>
+          <w:rPr>
+            <w:rStyle w:val="Hyperlink"/>
+            <w:color w:val="auto"/>
+            <w:u w:val="none"/>
+          </w:rPr>
+          <w:t>var</w:t>
+        </w:r>
+      </w:hyperlink>
+      <w:r>
+        <w:t>,</w:t>
+      </w:r>
+      <w:r>
+        <w:t> </w:t>
+      </w:r>
+      <w:hyperlink r:id="rId87" w:anchor="elementdef-video" w:history="1">
+        <w:r>
+          <w:rPr>
+            <w:rStyle w:val="Hyperlink"/>
+            <w:color w:val="auto"/>
+            <w:u w:val="none"/>
+          </w:rPr>
+          <w:t>video</w:t>
+        </w:r>
+      </w:hyperlink>
+      <w:r>
+        <w:t>,</w:t>
+      </w:r>
+      <w:r>
+        <w:t> </w:t>
+      </w:r>
+      <w:hyperlink r:id="rId88" w:anchor="elementdef-wbr" w:history="1">
+        <w:proofErr w:type="spellStart"/>
+        <w:r>
+          <w:rPr>
+            <w:rStyle w:val="Hyperlink"/>
+            <w:color w:val="auto"/>
+            <w:u w:val="none"/>
+          </w:rPr>
+          <w:t>wbr</w:t>
+        </w:r>
+        <w:proofErr w:type="spellEnd"/>
+      </w:hyperlink>
+      <w:r>
+        <w:t>,</w:t>
+      </w:r>
+      <w:r>
+        <w:t> </w:t>
+      </w:r>
+      <w:hyperlink r:id="rId89" w:anchor="text-content" w:history="1">
+        <w:r>
+          <w:rPr>
+            <w:rStyle w:val="Hyperlink"/>
+            <w:color w:val="auto"/>
+            <w:u w:val="none"/>
+          </w:rPr>
+          <w:t>text</w:t>
+        </w:r>
+      </w:hyperlink>
+      <w:r>
+        <w:t>.</w:t>
+      </w:r>
+    </w:p>
+    <w:p>
+      <w:pPr>
+        <w:pStyle w:val="ListParagraph"/>
+        <w:numPr>
+          <w:ilvl w:val="0"/>
+          <w:numId w:val="9"/>
+        </w:numPr>
+        <w:rPr>
+          <w:u w:val="single"/>
+        </w:rPr>
+      </w:pPr>
+    </w:p>
+    <w:p>
+      <w:pPr>
+        <w:pStyle w:val="ListParagraph"/>
+        <w:numPr>
+          <w:ilvl w:val="0"/>
+          <w:numId w:val="6"/>
+        </w:numPr>
+        <w:rPr>
+          <w:u w:val="single"/>
+        </w:rPr>
+      </w:pPr>
+      <w:r>
+        <w:rPr>
+          <w:b/>
+        </w:rPr>
+        <w:t>Sectioning Content</w:t>
+      </w:r>
+    </w:p>
+    <w:p>
+      <w:pPr>
+        <w:pStyle w:val="ListParagraph"/>
+        <w:ind w:left="785"/>
+        <w:rPr>
+          <w:b/>
+        </w:rPr>
+      </w:pPr>
+    </w:p>
+    <w:p>
+      <w:pPr>
+        <w:spacing w:after="0"/>
+        <w:ind w:left="785"/>
+        <w:jc w:val="both"/>
+        <w:rPr>
+          <w:b/>
+        </w:rPr>
+      </w:pPr>
+      <w:r>
+        <w:rPr>
+          <w:b/>
+        </w:rPr>
+        <w:t>Elements:</w:t>
+      </w:r>
+    </w:p>
+    <w:p>
+      <w:pPr>
+        <w:pStyle w:val="ListParagraph"/>
+        <w:numPr>
+          <w:ilvl w:val="0"/>
+          <w:numId w:val="9"/>
+        </w:numPr>
+        <w:rPr>
+          <w:u w:val="single"/>
+        </w:rPr>
+      </w:pPr>
+      <w:r>
+        <w:t xml:space="preserve">Article, aside, </w:t>
+      </w:r>
+      <w:proofErr w:type="spellStart"/>
+      <w:r>
+        <w:t>nav</w:t>
+      </w:r>
+      <w:proofErr w:type="spellEnd"/>
+      <w:r>
+        <w:t>, section</w:t>
+      </w:r>
+    </w:p>
+    <w:p>
+      <w:pPr>
+        <w:pStyle w:val="ListParagraph"/>
+        <w:ind w:left="1145"/>
+        <w:rPr>
+          <w:u w:val="single"/>
+        </w:rPr>
+      </w:pPr>
+    </w:p>
+    <w:p>
+      <w:pPr>
+        <w:pStyle w:val="ListParagraph"/>
+        <w:numPr>
+          <w:ilvl w:val="0"/>
+          <w:numId w:val="6"/>
+        </w:numPr>
+      </w:pPr>
+      <w:r>
+        <w:rPr>
+          <w:b/>
+        </w:rPr>
+        <w:t>Heading Content</w:t>
+      </w:r>
+    </w:p>
+    <w:p>
+      <w:pPr>
+        <w:pStyle w:val="ListParagraph"/>
+        <w:numPr>
+          <w:ilvl w:val="0"/>
+          <w:numId w:val="9"/>
+        </w:numPr>
+      </w:pPr>
+      <w:r>
+        <w:lastRenderedPageBreak/>
+        <w:t>Elements that functions as a header for the webpage</w:t>
+      </w:r>
+    </w:p>
+    <w:p>
+      <w:pPr>
+        <w:spacing w:after="0"/>
+        <w:ind w:left="785"/>
+        <w:jc w:val="both"/>
+        <w:rPr>
+          <w:b/>
+        </w:rPr>
+      </w:pPr>
+    </w:p>
+    <w:p>
+      <w:pPr>
+        <w:spacing w:after="0"/>
+        <w:ind w:left="785"/>
+        <w:jc w:val="both"/>
+        <w:rPr>
+          <w:b/>
+        </w:rPr>
+      </w:pPr>
+      <w:r>
+        <w:rPr>
+          <w:b/>
+        </w:rPr>
+        <w:t>Elements:</w:t>
+      </w:r>
+    </w:p>
+    <w:p>
+      <w:pPr>
+        <w:pStyle w:val="ListParagraph"/>
+        <w:numPr>
+          <w:ilvl w:val="0"/>
+          <w:numId w:val="9"/>
+        </w:numPr>
+      </w:pPr>
+      <w:r>
+        <w:t>h1, h2, h3, h4, h5, h6</w:t>
+      </w:r>
+    </w:p>
+    <w:p>
+      <w:pPr>
+        <w:pStyle w:val="ListParagraph"/>
+        <w:numPr>
+          <w:ilvl w:val="0"/>
+          <w:numId w:val="6"/>
+        </w:numPr>
+      </w:pPr>
+      <w:r>
+        <w:rPr>
+          <w:b/>
+        </w:rPr>
+        <w:t>Phrasing Content</w:t>
+      </w:r>
+    </w:p>
+    <w:p>
+      <w:pPr>
+        <w:spacing w:after="0"/>
+        <w:ind w:left="785"/>
+        <w:jc w:val="both"/>
+        <w:rPr>
+          <w:b/>
+        </w:rPr>
+      </w:pPr>
+      <w:r>
+        <w:rPr>
+          <w:b/>
+        </w:rPr>
+        <w:t>Elements:</w:t>
+      </w:r>
+    </w:p>
+    <w:p>
+      <w:pPr>
+        <w:pStyle w:val="ListParagraph"/>
+        <w:numPr>
+          <w:ilvl w:val="0"/>
+          <w:numId w:val="9"/>
+        </w:numPr>
+      </w:pPr>
+      <w:r>
+        <w:t xml:space="preserve">a, </w:t>
+      </w:r>
+      <w:proofErr w:type="spellStart"/>
+      <w:r>
+        <w:t>abbr</w:t>
+      </w:r>
+      <w:proofErr w:type="spellEnd"/>
+      <w:r>
+        <w:t xml:space="preserve">, area, audio, b, </w:t>
+      </w:r>
+      <w:proofErr w:type="spellStart"/>
+      <w:r>
+        <w:t>bdi</w:t>
+      </w:r>
+      <w:proofErr w:type="spellEnd"/>
+      <w:r>
+        <w:t xml:space="preserve">, </w:t>
+      </w:r>
+      <w:proofErr w:type="spellStart"/>
+      <w:r>
+        <w:t>bdo</w:t>
+      </w:r>
+      <w:proofErr w:type="spellEnd"/>
+      <w:r>
+        <w:t xml:space="preserve">, </w:t>
+      </w:r>
+      <w:proofErr w:type="spellStart"/>
+      <w:r>
+        <w:t>br</w:t>
+      </w:r>
+      <w:proofErr w:type="spellEnd"/>
+      <w:r>
+        <w:t xml:space="preserve">, button, canvas, cite, code, data, </w:t>
+      </w:r>
+      <w:proofErr w:type="spellStart"/>
+      <w:r>
+        <w:t>datalist</w:t>
+      </w:r>
+      <w:proofErr w:type="spellEnd"/>
+      <w:r>
+        <w:t xml:space="preserve">, del, </w:t>
+      </w:r>
+      <w:proofErr w:type="spellStart"/>
+      <w:r>
+        <w:t>dfn</w:t>
+      </w:r>
+      <w:proofErr w:type="spellEnd"/>
+      <w:r>
+        <w:t xml:space="preserve">, </w:t>
+      </w:r>
+      <w:proofErr w:type="spellStart"/>
+      <w:r>
+        <w:t>em</w:t>
+      </w:r>
+      <w:proofErr w:type="spellEnd"/>
+      <w:r>
+        <w:t xml:space="preserve">, embed, I, iframe, </w:t>
+      </w:r>
+      <w:proofErr w:type="spellStart"/>
+      <w:r>
+        <w:t>img</w:t>
+      </w:r>
+      <w:proofErr w:type="spellEnd"/>
+      <w:r>
+        <w:t xml:space="preserve">, input, ins, </w:t>
+      </w:r>
+      <w:proofErr w:type="spellStart"/>
+      <w:r>
+        <w:t>kbd</w:t>
+      </w:r>
+      <w:proofErr w:type="spellEnd"/>
+      <w:r>
+        <w:t xml:space="preserve">, label, link, map, mark, math, meter, </w:t>
+      </w:r>
+      <w:proofErr w:type="spellStart"/>
+      <w:r>
+        <w:t>noscript</w:t>
+      </w:r>
+      <w:proofErr w:type="spellEnd"/>
+      <w:r>
+        <w:t>, object, output, picture, progres</w:t>
+      </w:r>
+      <w:r>
+        <w:t xml:space="preserve">s, q, ruby, s, </w:t>
+      </w:r>
+      <w:proofErr w:type="spellStart"/>
+      <w:r>
+        <w:t>samp</w:t>
+      </w:r>
+      <w:proofErr w:type="spellEnd"/>
+      <w:r>
+        <w:t xml:space="preserve">, script, select, small, span, strong, sub, sup, </w:t>
+      </w:r>
+      <w:proofErr w:type="spellStart"/>
+      <w:r>
+        <w:t>svg</w:t>
+      </w:r>
+      <w:proofErr w:type="spellEnd"/>
+      <w:r>
+        <w:t xml:space="preserve">, template, </w:t>
+      </w:r>
+      <w:proofErr w:type="spellStart"/>
+      <w:r>
+        <w:t>textarea</w:t>
+      </w:r>
+      <w:proofErr w:type="spellEnd"/>
+      <w:r>
+        <w:t xml:space="preserve">, time, u, </w:t>
+      </w:r>
+      <w:proofErr w:type="spellStart"/>
+      <w:r>
+        <w:t>var</w:t>
+      </w:r>
+      <w:proofErr w:type="spellEnd"/>
+      <w:r>
+        <w:t xml:space="preserve">, video, </w:t>
+      </w:r>
+      <w:proofErr w:type="spellStart"/>
+      <w:r>
+        <w:t>wbr</w:t>
+      </w:r>
+      <w:proofErr w:type="spellEnd"/>
+      <w:r>
+        <w:t>, text.</w:t>
+      </w:r>
+    </w:p>
+    <w:p>
+      <w:pPr>
+        <w:pStyle w:val="ListParagraph"/>
+        <w:numPr>
+          <w:ilvl w:val="0"/>
+          <w:numId w:val="6"/>
+        </w:numPr>
+      </w:pPr>
+      <w:r>
+        <w:rPr>
+          <w:b/>
+        </w:rPr>
+        <w:t>Embedded content</w:t>
+      </w:r>
+    </w:p>
+    <w:p>
+      <w:pPr>
+        <w:pStyle w:val="ListParagraph"/>
+        <w:numPr>
+          <w:ilvl w:val="0"/>
+          <w:numId w:val="9"/>
+        </w:numPr>
+      </w:pPr>
+      <w:r>
+        <w:t>These elements imports another resources.</w:t>
+      </w:r>
+    </w:p>
+    <w:p>
+      <w:pPr>
+        <w:spacing w:after="0"/>
+        <w:ind w:left="785"/>
+        <w:jc w:val="both"/>
+        <w:rPr>
+          <w:b/>
+        </w:rPr>
+      </w:pPr>
+      <w:r>
+        <w:rPr>
+          <w:b/>
+        </w:rPr>
+        <w:t>Elements:</w:t>
+      </w:r>
+    </w:p>
+    <w:p>
+      <w:pPr>
+        <w:pStyle w:val="ListParagraph"/>
+        <w:numPr>
+          <w:ilvl w:val="0"/>
+          <w:numId w:val="9"/>
+        </w:numPr>
+      </w:pPr>
+      <w:r>
+        <w:t xml:space="preserve">audio, canvas, embed, iframe, </w:t>
+      </w:r>
+      <w:proofErr w:type="spellStart"/>
+      <w:r>
+        <w:t>img</w:t>
+      </w:r>
+      <w:proofErr w:type="spellEnd"/>
+      <w:r>
+        <w:t xml:space="preserve">, math, object, picture, </w:t>
+      </w:r>
+      <w:proofErr w:type="spellStart"/>
+      <w:r>
+        <w:t>svg</w:t>
+      </w:r>
+      <w:proofErr w:type="spellEnd"/>
+      <w:r>
+        <w:t>, video</w:t>
+      </w:r>
+    </w:p>
+    <w:p>
+      <w:pPr>
+        <w:pStyle w:val="ListParagraph"/>
+        <w:numPr>
+          <w:ilvl w:val="0"/>
+          <w:numId w:val="6"/>
+        </w:numPr>
+      </w:pPr>
+      <w:r>
+        <w:rPr>
+          <w:b/>
+        </w:rPr>
+        <w:t>Interactive Content</w:t>
+      </w:r>
+    </w:p>
+    <w:p>
+      <w:pPr>
+        <w:pStyle w:val="ListParagraph"/>
+        <w:numPr>
+          <w:ilvl w:val="0"/>
+          <w:numId w:val="9"/>
+        </w:numPr>
+      </w:pPr>
+      <w:r>
+        <w:t>These elements is used for interaction on user.</w:t>
+      </w:r>
+    </w:p>
+    <w:p>
+      <w:pPr>
+        <w:spacing w:after="0"/>
+        <w:ind w:left="785"/>
+        <w:jc w:val="both"/>
+        <w:rPr>
+          <w:b/>
+        </w:rPr>
+      </w:pPr>
+      <w:r>
+        <w:rPr>
+          <w:b/>
+        </w:rPr>
+        <w:t>Elements:</w:t>
+      </w:r>
+    </w:p>
+    <w:p>
+      <w:pPr>
+        <w:pStyle w:val="ListParagraph"/>
+        <w:numPr>
+          <w:ilvl w:val="0"/>
+          <w:numId w:val="9"/>
+        </w:numPr>
+      </w:pPr>
+      <w:r>
+        <w:t xml:space="preserve">a, audio, button, details, embed, iframe, </w:t>
+      </w:r>
+      <w:proofErr w:type="spellStart"/>
+      <w:r>
+        <w:t>img</w:t>
+      </w:r>
+      <w:proofErr w:type="spellEnd"/>
+      <w:r>
+        <w:t xml:space="preserve">, input, label, select, </w:t>
+      </w:r>
+      <w:proofErr w:type="spellStart"/>
+      <w:r>
+        <w:t>textarea</w:t>
+      </w:r>
+      <w:proofErr w:type="spellEnd"/>
+      <w:r>
+        <w:t>, video</w:t>
+      </w:r>
+    </w:p>
+    <w:p>
+      <w:r>
+        <w:t>//can you recreate this?</w:t>
+      </w:r>
+    </w:p>
+    <w:p>
+      <w:r>
+        <w:rPr>
+          <w:noProof/>
+          <w:lang w:eastAsia="en-PH"/>
+        </w:rPr>
+        <w:drawing>
+          <wp:inline distT="0" distB="0" distL="0" distR="0" wp14:anchorId="45D9376E" wp14:editId="0B5B9CB4">
+            <wp:extent cx="3550576" cy="1381159"/>
+            <wp:effectExtent l="0" t="0" r="0" b="0"/>
+            <wp:docPr id="1" name="Picture 1"/>
+            <wp:cNvGraphicFramePr>
+              <a:graphicFrameLocks xmlns:a="http://schemas.openxmlformats.org/drawingml/2006/main" noChangeAspect="1"/>
+            </wp:cNvGraphicFramePr>
+            <a:graphic xmlns:a="http://schemas.openxmlformats.org/drawingml/2006/main">
+              <a:graphicData uri="http://schemas.openxmlformats.org/drawingml/2006/picture">
+                <pic:pic xmlns:pic="http://schemas.openxmlformats.org/drawingml/2006/picture">
+                  <pic:nvPicPr>
+                    <pic:cNvPr id="1" name=""/>
+                    <pic:cNvPicPr/>
+                  </pic:nvPicPr>
+                  <pic:blipFill>
+                    <a:blip r:embed="rId90"/>
+                    <a:stretch>
+                      <a:fillRect/>
+                    </a:stretch>
+                  </pic:blipFill>
+                  <pic:spPr>
+                    <a:xfrm>
+                      <a:off x="0" y="0"/>
+                      <a:ext cx="3560730" cy="1385109"/>
+                    </a:xfrm>
+                    <a:prstGeom prst="rect">
+                      <a:avLst/>
+                    </a:prstGeom>
+                  </pic:spPr>
+                </pic:pic>
+              </a:graphicData>
+            </a:graphic>
+          </wp:inline>
+        </w:drawing>
+      </w:r>
+    </w:p>
+    <w:p>
+      <w:pPr>
+        <w:jc w:val="both"/>
+        <w:rPr>
+          <w:b/>
+        </w:rPr>
+      </w:pPr>
+      <w:r>
+        <w:rPr>
+          <w:b/>
+        </w:rPr>
+        <w:t>Global attributes</w:t>
+      </w:r>
+    </w:p>
+    <w:p>
+      <w:pPr>
+        <w:pStyle w:val="ListParagraph"/>
+        <w:numPr>
+          <w:ilvl w:val="0"/>
+          <w:numId w:val="9"/>
+        </w:numPr>
+        <w:jc w:val="both"/>
+        <w:rPr>
+          <w:b/>
+        </w:rPr>
+      </w:pPr>
+      <w:proofErr w:type="gramStart"/>
+      <w:r>
+        <w:t>these</w:t>
+      </w:r>
+      <w:proofErr w:type="gramEnd"/>
+      <w:r>
+        <w:t xml:space="preserve"> attributes are accessible by all elements.</w:t>
+      </w:r>
+    </w:p>
+    <w:p>
+      <w:pPr>
+        <w:ind w:left="785"/>
+        <w:jc w:val="both"/>
+        <w:rPr>
+          <w:b/>
+        </w:rPr>
+      </w:pPr>
+    </w:p>
+    <w:p>
+      <w:pPr>
+        <w:ind w:left="785"/>
+        <w:jc w:val="both"/>
+        <w:rPr>
+          <w:b/>
+        </w:rPr>
+      </w:pPr>
+      <w:r>
+        <w:rPr>
+          <w:b/>
+        </w:rPr>
+        <w:t>Attributes:</w:t>
+      </w:r>
+    </w:p>
+    <w:p>
+      <w:pPr>
+        <w:pStyle w:val="ListParagraph"/>
+        <w:numPr>
+          <w:ilvl w:val="0"/>
+          <w:numId w:val="9"/>
+        </w:numPr>
+        <w:jc w:val="both"/>
+        <w:rPr>
+          <w:b/>
+        </w:rPr>
+      </w:pPr>
+      <w:proofErr w:type="spellStart"/>
+      <w:r>
+        <w:t>accesskey</w:t>
+      </w:r>
+      <w:proofErr w:type="spellEnd"/>
+      <w:r>
+        <w:t xml:space="preserve">, class, </w:t>
+      </w:r>
+      <w:proofErr w:type="spellStart"/>
+      <w:r>
+        <w:t>contenteditable</w:t>
+      </w:r>
+      <w:proofErr w:type="spellEnd"/>
+      <w:r>
+        <w:t xml:space="preserve">, </w:t>
+      </w:r>
+      <w:proofErr w:type="spellStart"/>
+      <w:r>
+        <w:t>dir</w:t>
+      </w:r>
+      <w:proofErr w:type="spellEnd"/>
+      <w:r>
+        <w:t xml:space="preserve">, </w:t>
+      </w:r>
+      <w:proofErr w:type="spellStart"/>
+      <w:r>
+        <w:t>draggable</w:t>
+      </w:r>
+      <w:proofErr w:type="spellEnd"/>
+      <w:r>
+        <w:t xml:space="preserve">, hidden, id, </w:t>
+      </w:r>
+      <w:proofErr w:type="spellStart"/>
+      <w:r>
+        <w:t>lang</w:t>
+      </w:r>
+      <w:proofErr w:type="spellEnd"/>
+      <w:r>
+        <w:t xml:space="preserve">, spellcheck, style, </w:t>
+      </w:r>
+      <w:proofErr w:type="spellStart"/>
+      <w:r>
+        <w:t>tabindex</w:t>
+      </w:r>
+      <w:proofErr w:type="spellEnd"/>
+      <w:r>
+        <w:t>, title, translate</w:t>
+      </w:r>
     </w:p>
     <w:p>
       <w:pPr>
@@ -1116,7 +3647,7 @@
       <w:pPr>
         <w:jc w:val="both"/>
       </w:pPr>
-      <w:hyperlink r:id="rId5" w:anchor="syntax" w:history="1">
+      <w:hyperlink r:id="rId91" w:anchor="syntax" w:history="1">
         <w:r>
           <w:rPr>
             <w:rStyle w:val="Hyperlink"/>
@@ -1146,8 +3677,201 @@
         <w:jc w:val="both"/>
       </w:pPr>
       <w:r>
-        <w:t>HTML&amp;CSS design and build websites bu Jon Duckett</w:t>
-      </w:r>
+        <w:t xml:space="preserve">HTML&amp;CSS design and build websites </w:t>
+      </w:r>
+      <w:proofErr w:type="spellStart"/>
+      <w:r>
+        <w:t>bu</w:t>
+      </w:r>
+      <w:proofErr w:type="spellEnd"/>
+      <w:r>
+        <w:t xml:space="preserve"> Jon </w:t>
+      </w:r>
+      <w:proofErr w:type="spellStart"/>
+      <w:r>
+        <w:t>Duckett</w:t>
+      </w:r>
+      <w:proofErr w:type="spellEnd"/>
+    </w:p>
+    <w:p>
+      <w:pPr>
+        <w:jc w:val="both"/>
+      </w:pPr>
+      <w:hyperlink r:id="rId92" w:history="1">
+        <w:r>
+          <w:rPr>
+            <w:rStyle w:val="Hyperlink"/>
+          </w:rPr>
+          <w:t>https://www.w3.org/TR/html52/dom.html#content-models</w:t>
+        </w:r>
+      </w:hyperlink>
+    </w:p>
+    <w:p>
+      <w:pPr>
+        <w:jc w:val="both"/>
+      </w:pPr>
+      <w:hyperlink r:id="rId93" w:history="1">
+        <w:r>
+          <w:rPr>
+            <w:rStyle w:val="Hyperlink"/>
+          </w:rPr>
+          <w:t>https://www.w3.org/TR/html52/dom.html#metadata-content</w:t>
+        </w:r>
+      </w:hyperlink>
+    </w:p>
+    <w:p>
+      <w:pPr>
+        <w:jc w:val="both"/>
+      </w:pPr>
+      <w:hyperlink r:id="rId94" w:history="1">
+        <w:r>
+          <w:rPr>
+            <w:rStyle w:val="Hyperlink"/>
+          </w:rPr>
+          <w:t>https://www.w3.org/TR/html52/dom.html#flow-content</w:t>
+        </w:r>
+      </w:hyperlink>
+    </w:p>
+    <w:p>
+      <w:pPr>
+        <w:jc w:val="both"/>
+      </w:pPr>
+      <w:hyperlink r:id="rId95" w:history="1">
+        <w:r>
+          <w:rPr>
+            <w:rStyle w:val="Hyperlink"/>
+          </w:rPr>
+          <w:t>https://www.w3.org/TR/html52/dom.html#sectioning-content</w:t>
+        </w:r>
+      </w:hyperlink>
+    </w:p>
+    <w:p>
+      <w:pPr>
+        <w:jc w:val="both"/>
+      </w:pPr>
+      <w:hyperlink r:id="rId96" w:history="1">
+        <w:r>
+          <w:rPr>
+            <w:rStyle w:val="Hyperlink"/>
+          </w:rPr>
+          <w:t>https://www.w3.org/TR/html52/dom.html#sectioning-content</w:t>
+        </w:r>
+      </w:hyperlink>
+    </w:p>
+    <w:p>
+      <w:pPr>
+        <w:jc w:val="both"/>
+      </w:pPr>
+      <w:hyperlink r:id="rId97" w:history="1">
+        <w:r>
+          <w:rPr>
+            <w:rStyle w:val="Hyperlink"/>
+          </w:rPr>
+          <w:t>https://www.w3.org/TR/html52/dom.html#phrasing-content</w:t>
+        </w:r>
+      </w:hyperlink>
+    </w:p>
+    <w:p>
+      <w:pPr>
+        <w:jc w:val="both"/>
+      </w:pPr>
+      <w:hyperlink r:id="rId98" w:history="1">
+        <w:r>
+          <w:rPr>
+            <w:rStyle w:val="Hyperlink"/>
+          </w:rPr>
+          <w:t>https://www.w3.org/TR/html52/dom.html#embedded-content</w:t>
+        </w:r>
+      </w:hyperlink>
+    </w:p>
+    <w:p>
+      <w:pPr>
+        <w:jc w:val="both"/>
+      </w:pPr>
+      <w:hyperlink r:id="rId99" w:history="1">
+        <w:r>
+          <w:rPr>
+            <w:rStyle w:val="Hyperlink"/>
+          </w:rPr>
+          <w:t>https://www.w3.org/TR/html52/dom.html#embedded-content</w:t>
+        </w:r>
+      </w:hyperlink>
+    </w:p>
+    <w:p>
+      <w:pPr>
+        <w:jc w:val="both"/>
+      </w:pPr>
+      <w:hyperlink r:id="rId100" w:history="1">
+        <w:r>
+          <w:rPr>
+            <w:rStyle w:val="Hyperlink"/>
+          </w:rPr>
+          <w:t>https://www.w3.org/TR/html52/dom.html#global-attributes</w:t>
+        </w:r>
+      </w:hyperlink>
+    </w:p>
+    <w:p>
+      <w:pPr>
+        <w:jc w:val="both"/>
+      </w:pPr>
+      <w:hyperlink r:id="rId101" w:history="1">
+        <w:r>
+          <w:rPr>
+            <w:rStyle w:val="Hyperlink"/>
+          </w:rPr>
+          <w:t>https://www.w3.org/TR/html52/dom.html#kinds-of-content</w:t>
+        </w:r>
+      </w:hyperlink>
+      <w:r>
+        <w:t xml:space="preserve"> </w:t>
+      </w:r>
+    </w:p>
+    <w:p>
+      <w:pPr>
+        <w:jc w:val="both"/>
+      </w:pPr>
+      <w:hyperlink r:id="rId102" w:history="1">
+        <w:r>
+          <w:rPr>
+            <w:rStyle w:val="Hyperlink"/>
+          </w:rPr>
+          <w:t>https://www.w3.org/TR/2014/NOTE-html5-diff-20141209/#new-elements</w:t>
+        </w:r>
+      </w:hyperlink>
+    </w:p>
+    <w:p>
+      <w:pPr>
+        <w:jc w:val="both"/>
+      </w:pPr>
+      <w:hyperlink r:id="rId103" w:history="1">
+        <w:r>
+          <w:rPr>
+            <w:rStyle w:val="Hyperlink"/>
+          </w:rPr>
+          <w:t>https://www.w3.org/TR/2014/NOTE-html5-diff-20141209/#obsolete-elements</w:t>
+        </w:r>
+      </w:hyperlink>
+    </w:p>
+    <w:p>
+      <w:pPr>
+        <w:jc w:val="both"/>
+      </w:pPr>
+      <w:hyperlink r:id="rId104" w:history="1">
+        <w:r>
+          <w:rPr>
+            <w:rStyle w:val="Hyperlink"/>
+          </w:rPr>
+          <w:t>https://www.w3.org/TR/2014/NOTE-html5-diff-20141209/#syntax</w:t>
+        </w:r>
+      </w:hyperlink>
+      <w:r>
+        <w:t xml:space="preserve"> </w:t>
+      </w:r>
+    </w:p>
+    <w:p>
+      <w:pPr>
+        <w:jc w:val="both"/>
+      </w:pPr>
     </w:p>
     <w:sectPr>
       <w:pgSz w:w="12240" w:h="15840"/>
@@ -1162,6 +3886,155 @@
 <file path=word/numbering.xml><?xml version="1.0" encoding="utf-8"?>
 <w:numbering xmlns:wpc="http://schemas.microsoft.com/office/word/2010/wordprocessingCanvas" xmlns:mc="http://schemas.openxmlformats.org/markup-compatibility/2006" xmlns:o="urn:schemas-microsoft-com:office:office" xmlns:r="http://schemas.openxmlformats.org/officeDocument/2006/relationships" xmlns:m="http://schemas.openxmlformats.org/officeDocument/2006/math" xmlns:v="urn:schemas-microsoft-com:vml" xmlns:wp14="http://schemas.microsoft.com/office/word/2010/wordprocessingDrawing" xmlns:wp="http://schemas.openxmlformats.org/drawingml/2006/wordprocessingDrawing" xmlns:w10="urn:schemas-microsoft-com:office:word" xmlns:w="http://schemas.openxmlformats.org/wordprocessingml/2006/main" xmlns:w14="http://schemas.microsoft.com/office/word/2010/wordml" xmlns:w15="http://schemas.microsoft.com/office/word/2012/wordml" xmlns:wpg="http://schemas.microsoft.com/office/word/2010/wordprocessingGroup" xmlns:wpi="http://schemas.microsoft.com/office/word/2010/wordprocessingInk" xmlns:wne="http://schemas.microsoft.com/office/word/2006/wordml" xmlns:wps="http://schemas.microsoft.com/office/word/2010/wordprocessingShape" mc:Ignorable="w14 w15 wp14">
   <w:abstractNum w:abstractNumId="0" w15:restartNumberingAfterBreak="0">
+    <w:nsid w:val="01085076"/>
+    <w:multiLevelType w:val="multilevel"/>
+    <w:tmpl w:val="11901224"/>
+    <w:lvl w:ilvl="0">
+      <w:start w:val="1"/>
+      <w:numFmt w:val="bullet"/>
+      <w:lvlText w:val=""/>
+      <w:lvlJc w:val="left"/>
+      <w:pPr>
+        <w:tabs>
+          <w:tab w:val="num" w:pos="720"/>
+        </w:tabs>
+        <w:ind w:left="720" w:hanging="360"/>
+      </w:pPr>
+      <w:rPr>
+        <w:rFonts w:ascii="Symbol" w:hAnsi="Symbol" w:hint="default"/>
+        <w:sz w:val="20"/>
+      </w:rPr>
+    </w:lvl>
+    <w:lvl w:ilvl="1" w:tentative="1">
+      <w:start w:val="1"/>
+      <w:numFmt w:val="bullet"/>
+      <w:lvlText w:val="o"/>
+      <w:lvlJc w:val="left"/>
+      <w:pPr>
+        <w:tabs>
+          <w:tab w:val="num" w:pos="1440"/>
+        </w:tabs>
+        <w:ind w:left="1440" w:hanging="360"/>
+      </w:pPr>
+      <w:rPr>
+        <w:rFonts w:ascii="Courier New" w:hAnsi="Courier New" w:hint="default"/>
+        <w:sz w:val="20"/>
+      </w:rPr>
+    </w:lvl>
+    <w:lvl w:ilvl="2" w:tentative="1">
+      <w:start w:val="1"/>
+      <w:numFmt w:val="bullet"/>
+      <w:lvlText w:val=""/>
+      <w:lvlJc w:val="left"/>
+      <w:pPr>
+        <w:tabs>
+          <w:tab w:val="num" w:pos="2160"/>
+        </w:tabs>
+        <w:ind w:left="2160" w:hanging="360"/>
+      </w:pPr>
+      <w:rPr>
+        <w:rFonts w:ascii="Wingdings" w:hAnsi="Wingdings" w:hint="default"/>
+        <w:sz w:val="20"/>
+      </w:rPr>
+    </w:lvl>
+    <w:lvl w:ilvl="3" w:tentative="1">
+      <w:start w:val="1"/>
+      <w:numFmt w:val="bullet"/>
+      <w:lvlText w:val=""/>
+      <w:lvlJc w:val="left"/>
+      <w:pPr>
+        <w:tabs>
+          <w:tab w:val="num" w:pos="2880"/>
+        </w:tabs>
+        <w:ind w:left="2880" w:hanging="360"/>
+      </w:pPr>
+      <w:rPr>
+        <w:rFonts w:ascii="Wingdings" w:hAnsi="Wingdings" w:hint="default"/>
+        <w:sz w:val="20"/>
+      </w:rPr>
+    </w:lvl>
+    <w:lvl w:ilvl="4" w:tentative="1">
+      <w:start w:val="1"/>
+      <w:numFmt w:val="bullet"/>
+      <w:lvlText w:val=""/>
+      <w:lvlJc w:val="left"/>
+      <w:pPr>
+        <w:tabs>
+          <w:tab w:val="num" w:pos="3600"/>
+        </w:tabs>
+        <w:ind w:left="3600" w:hanging="360"/>
+      </w:pPr>
+      <w:rPr>
+        <w:rFonts w:ascii="Wingdings" w:hAnsi="Wingdings" w:hint="default"/>
+        <w:sz w:val="20"/>
+      </w:rPr>
+    </w:lvl>
+    <w:lvl w:ilvl="5" w:tentative="1">
+      <w:start w:val="1"/>
+      <w:numFmt w:val="bullet"/>
+      <w:lvlText w:val=""/>
+      <w:lvlJc w:val="left"/>
+      <w:pPr>
+        <w:tabs>
+          <w:tab w:val="num" w:pos="4320"/>
+        </w:tabs>
+        <w:ind w:left="4320" w:hanging="360"/>
+      </w:pPr>
+      <w:rPr>
+        <w:rFonts w:ascii="Wingdings" w:hAnsi="Wingdings" w:hint="default"/>
+        <w:sz w:val="20"/>
+      </w:rPr>
+    </w:lvl>
+    <w:lvl w:ilvl="6" w:tentative="1">
+      <w:start w:val="1"/>
+      <w:numFmt w:val="bullet"/>
+      <w:lvlText w:val=""/>
+      <w:lvlJc w:val="left"/>
+      <w:pPr>
+        <w:tabs>
+          <w:tab w:val="num" w:pos="5040"/>
+        </w:tabs>
+        <w:ind w:left="5040" w:hanging="360"/>
+      </w:pPr>
+      <w:rPr>
+        <w:rFonts w:ascii="Wingdings" w:hAnsi="Wingdings" w:hint="default"/>
+        <w:sz w:val="20"/>
+      </w:rPr>
+    </w:lvl>
+    <w:lvl w:ilvl="7" w:tentative="1">
+      <w:start w:val="1"/>
+      <w:numFmt w:val="bullet"/>
+      <w:lvlText w:val=""/>
+      <w:lvlJc w:val="left"/>
+      <w:pPr>
+        <w:tabs>
+          <w:tab w:val="num" w:pos="5760"/>
+        </w:tabs>
+        <w:ind w:left="5760" w:hanging="360"/>
+      </w:pPr>
+      <w:rPr>
+        <w:rFonts w:ascii="Wingdings" w:hAnsi="Wingdings" w:hint="default"/>
+        <w:sz w:val="20"/>
+      </w:rPr>
+    </w:lvl>
+    <w:lvl w:ilvl="8" w:tentative="1">
+      <w:start w:val="1"/>
+      <w:numFmt w:val="bullet"/>
+      <w:lvlText w:val=""/>
+      <w:lvlJc w:val="left"/>
+      <w:pPr>
+        <w:tabs>
+          <w:tab w:val="num" w:pos="6480"/>
+        </w:tabs>
+        <w:ind w:left="6480" w:hanging="360"/>
+      </w:pPr>
+      <w:rPr>
+        <w:rFonts w:ascii="Wingdings" w:hAnsi="Wingdings" w:hint="default"/>
+        <w:sz w:val="20"/>
+      </w:rPr>
+    </w:lvl>
+  </w:abstractNum>
+  <w:abstractNum w:abstractNumId="1" w15:restartNumberingAfterBreak="0">
     <w:nsid w:val="02CA23D8"/>
     <w:multiLevelType w:val="hybridMultilevel"/>
     <w:tmpl w:val="A8F8C404"/>
@@ -1274,7 +4147,7 @@
       </w:rPr>
     </w:lvl>
   </w:abstractNum>
-  <w:abstractNum w:abstractNumId="1" w15:restartNumberingAfterBreak="0">
+  <w:abstractNum w:abstractNumId="2" w15:restartNumberingAfterBreak="0">
     <w:nsid w:val="10DD1BDF"/>
     <w:multiLevelType w:val="hybridMultilevel"/>
     <w:tmpl w:val="BE820862"/>
@@ -1387,7 +4260,7 @@
       </w:rPr>
     </w:lvl>
   </w:abstractNum>
-  <w:abstractNum w:abstractNumId="2" w15:restartNumberingAfterBreak="0">
+  <w:abstractNum w:abstractNumId="3" w15:restartNumberingAfterBreak="0">
     <w:nsid w:val="16AC0AC1"/>
     <w:multiLevelType w:val="hybridMultilevel"/>
     <w:tmpl w:val="7C2AFE76"/>
@@ -1500,7 +4373,347 @@
       </w:rPr>
     </w:lvl>
   </w:abstractNum>
-  <w:abstractNum w:abstractNumId="3" w15:restartNumberingAfterBreak="0">
+  <w:abstractNum w:abstractNumId="4" w15:restartNumberingAfterBreak="0">
+    <w:nsid w:val="22070BFD"/>
+    <w:multiLevelType w:val="hybridMultilevel"/>
+    <w:tmpl w:val="C6901E98"/>
+    <w:lvl w:ilvl="0" w:tplc="B3E855C4">
+      <w:start w:val="6"/>
+      <w:numFmt w:val="bullet"/>
+      <w:lvlText w:val=""/>
+      <w:lvlJc w:val="left"/>
+      <w:pPr>
+        <w:ind w:left="1145" w:hanging="360"/>
+      </w:pPr>
+      <w:rPr>
+        <w:rFonts w:ascii="Wingdings" w:eastAsiaTheme="minorHAnsi" w:hAnsi="Wingdings" w:cstheme="minorBidi" w:hint="default"/>
+        <w:b/>
+      </w:rPr>
+    </w:lvl>
+    <w:lvl w:ilvl="1" w:tplc="34090003" w:tentative="1">
+      <w:start w:val="1"/>
+      <w:numFmt w:val="bullet"/>
+      <w:lvlText w:val="o"/>
+      <w:lvlJc w:val="left"/>
+      <w:pPr>
+        <w:ind w:left="1865" w:hanging="360"/>
+      </w:pPr>
+      <w:rPr>
+        <w:rFonts w:ascii="Courier New" w:hAnsi="Courier New" w:cs="Courier New" w:hint="default"/>
+      </w:rPr>
+    </w:lvl>
+    <w:lvl w:ilvl="2" w:tplc="34090005" w:tentative="1">
+      <w:start w:val="1"/>
+      <w:numFmt w:val="bullet"/>
+      <w:lvlText w:val=""/>
+      <w:lvlJc w:val="left"/>
+      <w:pPr>
+        <w:ind w:left="2585" w:hanging="360"/>
+      </w:pPr>
+      <w:rPr>
+        <w:rFonts w:ascii="Wingdings" w:hAnsi="Wingdings" w:hint="default"/>
+      </w:rPr>
+    </w:lvl>
+    <w:lvl w:ilvl="3" w:tplc="34090001" w:tentative="1">
+      <w:start w:val="1"/>
+      <w:numFmt w:val="bullet"/>
+      <w:lvlText w:val=""/>
+      <w:lvlJc w:val="left"/>
+      <w:pPr>
+        <w:ind w:left="3305" w:hanging="360"/>
+      </w:pPr>
+      <w:rPr>
+        <w:rFonts w:ascii="Symbol" w:hAnsi="Symbol" w:hint="default"/>
+      </w:rPr>
+    </w:lvl>
+    <w:lvl w:ilvl="4" w:tplc="34090003" w:tentative="1">
+      <w:start w:val="1"/>
+      <w:numFmt w:val="bullet"/>
+      <w:lvlText w:val="o"/>
+      <w:lvlJc w:val="left"/>
+      <w:pPr>
+        <w:ind w:left="4025" w:hanging="360"/>
+      </w:pPr>
+      <w:rPr>
+        <w:rFonts w:ascii="Courier New" w:hAnsi="Courier New" w:cs="Courier New" w:hint="default"/>
+      </w:rPr>
+    </w:lvl>
+    <w:lvl w:ilvl="5" w:tplc="34090005" w:tentative="1">
+      <w:start w:val="1"/>
+      <w:numFmt w:val="bullet"/>
+      <w:lvlText w:val=""/>
+      <w:lvlJc w:val="left"/>
+      <w:pPr>
+        <w:ind w:left="4745" w:hanging="360"/>
+      </w:pPr>
+      <w:rPr>
+        <w:rFonts w:ascii="Wingdings" w:hAnsi="Wingdings" w:hint="default"/>
+      </w:rPr>
+    </w:lvl>
+    <w:lvl w:ilvl="6" w:tplc="34090001" w:tentative="1">
+      <w:start w:val="1"/>
+      <w:numFmt w:val="bullet"/>
+      <w:lvlText w:val=""/>
+      <w:lvlJc w:val="left"/>
+      <w:pPr>
+        <w:ind w:left="5465" w:hanging="360"/>
+      </w:pPr>
+      <w:rPr>
+        <w:rFonts w:ascii="Symbol" w:hAnsi="Symbol" w:hint="default"/>
+      </w:rPr>
+    </w:lvl>
+    <w:lvl w:ilvl="7" w:tplc="34090003" w:tentative="1">
+      <w:start w:val="1"/>
+      <w:numFmt w:val="bullet"/>
+      <w:lvlText w:val="o"/>
+      <w:lvlJc w:val="left"/>
+      <w:pPr>
+        <w:ind w:left="6185" w:hanging="360"/>
+      </w:pPr>
+      <w:rPr>
+        <w:rFonts w:ascii="Courier New" w:hAnsi="Courier New" w:cs="Courier New" w:hint="default"/>
+      </w:rPr>
+    </w:lvl>
+    <w:lvl w:ilvl="8" w:tplc="34090005" w:tentative="1">
+      <w:start w:val="1"/>
+      <w:numFmt w:val="bullet"/>
+      <w:lvlText w:val=""/>
+      <w:lvlJc w:val="left"/>
+      <w:pPr>
+        <w:ind w:left="6905" w:hanging="360"/>
+      </w:pPr>
+      <w:rPr>
+        <w:rFonts w:ascii="Wingdings" w:hAnsi="Wingdings" w:hint="default"/>
+      </w:rPr>
+    </w:lvl>
+  </w:abstractNum>
+  <w:abstractNum w:abstractNumId="5" w15:restartNumberingAfterBreak="0">
+    <w:nsid w:val="277D1DA3"/>
+    <w:multiLevelType w:val="hybridMultilevel"/>
+    <w:tmpl w:val="4F86299C"/>
+    <w:lvl w:ilvl="0" w:tplc="555C14DA">
+      <w:start w:val="1"/>
+      <w:numFmt w:val="bullet"/>
+      <w:lvlText w:val="-"/>
+      <w:lvlJc w:val="left"/>
+      <w:pPr>
+        <w:ind w:left="1145" w:hanging="360"/>
+      </w:pPr>
+      <w:rPr>
+        <w:rFonts w:ascii="Calibri" w:eastAsiaTheme="minorHAnsi" w:hAnsi="Calibri" w:cs="Calibri" w:hint="default"/>
+      </w:rPr>
+    </w:lvl>
+    <w:lvl w:ilvl="1" w:tplc="34090003" w:tentative="1">
+      <w:start w:val="1"/>
+      <w:numFmt w:val="bullet"/>
+      <w:lvlText w:val="o"/>
+      <w:lvlJc w:val="left"/>
+      <w:pPr>
+        <w:ind w:left="1865" w:hanging="360"/>
+      </w:pPr>
+      <w:rPr>
+        <w:rFonts w:ascii="Courier New" w:hAnsi="Courier New" w:cs="Courier New" w:hint="default"/>
+      </w:rPr>
+    </w:lvl>
+    <w:lvl w:ilvl="2" w:tplc="34090005" w:tentative="1">
+      <w:start w:val="1"/>
+      <w:numFmt w:val="bullet"/>
+      <w:lvlText w:val=""/>
+      <w:lvlJc w:val="left"/>
+      <w:pPr>
+        <w:ind w:left="2585" w:hanging="360"/>
+      </w:pPr>
+      <w:rPr>
+        <w:rFonts w:ascii="Wingdings" w:hAnsi="Wingdings" w:hint="default"/>
+      </w:rPr>
+    </w:lvl>
+    <w:lvl w:ilvl="3" w:tplc="34090001" w:tentative="1">
+      <w:start w:val="1"/>
+      <w:numFmt w:val="bullet"/>
+      <w:lvlText w:val=""/>
+      <w:lvlJc w:val="left"/>
+      <w:pPr>
+        <w:ind w:left="3305" w:hanging="360"/>
+      </w:pPr>
+      <w:rPr>
+        <w:rFonts w:ascii="Symbol" w:hAnsi="Symbol" w:hint="default"/>
+      </w:rPr>
+    </w:lvl>
+    <w:lvl w:ilvl="4" w:tplc="34090003" w:tentative="1">
+      <w:start w:val="1"/>
+      <w:numFmt w:val="bullet"/>
+      <w:lvlText w:val="o"/>
+      <w:lvlJc w:val="left"/>
+      <w:pPr>
+        <w:ind w:left="4025" w:hanging="360"/>
+      </w:pPr>
+      <w:rPr>
+        <w:rFonts w:ascii="Courier New" w:hAnsi="Courier New" w:cs="Courier New" w:hint="default"/>
+      </w:rPr>
+    </w:lvl>
+    <w:lvl w:ilvl="5" w:tplc="34090005" w:tentative="1">
+      <w:start w:val="1"/>
+      <w:numFmt w:val="bullet"/>
+      <w:lvlText w:val=""/>
+      <w:lvlJc w:val="left"/>
+      <w:pPr>
+        <w:ind w:left="4745" w:hanging="360"/>
+      </w:pPr>
+      <w:rPr>
+        <w:rFonts w:ascii="Wingdings" w:hAnsi="Wingdings" w:hint="default"/>
+      </w:rPr>
+    </w:lvl>
+    <w:lvl w:ilvl="6" w:tplc="34090001" w:tentative="1">
+      <w:start w:val="1"/>
+      <w:numFmt w:val="bullet"/>
+      <w:lvlText w:val=""/>
+      <w:lvlJc w:val="left"/>
+      <w:pPr>
+        <w:ind w:left="5465" w:hanging="360"/>
+      </w:pPr>
+      <w:rPr>
+        <w:rFonts w:ascii="Symbol" w:hAnsi="Symbol" w:hint="default"/>
+      </w:rPr>
+    </w:lvl>
+    <w:lvl w:ilvl="7" w:tplc="34090003" w:tentative="1">
+      <w:start w:val="1"/>
+      <w:numFmt w:val="bullet"/>
+      <w:lvlText w:val="o"/>
+      <w:lvlJc w:val="left"/>
+      <w:pPr>
+        <w:ind w:left="6185" w:hanging="360"/>
+      </w:pPr>
+      <w:rPr>
+        <w:rFonts w:ascii="Courier New" w:hAnsi="Courier New" w:cs="Courier New" w:hint="default"/>
+      </w:rPr>
+    </w:lvl>
+    <w:lvl w:ilvl="8" w:tplc="34090005" w:tentative="1">
+      <w:start w:val="1"/>
+      <w:numFmt w:val="bullet"/>
+      <w:lvlText w:val=""/>
+      <w:lvlJc w:val="left"/>
+      <w:pPr>
+        <w:ind w:left="6905" w:hanging="360"/>
+      </w:pPr>
+      <w:rPr>
+        <w:rFonts w:ascii="Wingdings" w:hAnsi="Wingdings" w:hint="default"/>
+      </w:rPr>
+    </w:lvl>
+  </w:abstractNum>
+  <w:abstractNum w:abstractNumId="6" w15:restartNumberingAfterBreak="0">
+    <w:nsid w:val="3CDE6156"/>
+    <w:multiLevelType w:val="hybridMultilevel"/>
+    <w:tmpl w:val="126E5FC4"/>
+    <w:lvl w:ilvl="0" w:tplc="51163712">
+      <w:start w:val="1"/>
+      <w:numFmt w:val="bullet"/>
+      <w:lvlText w:val="-"/>
+      <w:lvlJc w:val="left"/>
+      <w:pPr>
+        <w:ind w:left="1145" w:hanging="360"/>
+      </w:pPr>
+      <w:rPr>
+        <w:rFonts w:ascii="Calibri" w:eastAsiaTheme="minorHAnsi" w:hAnsi="Calibri" w:cs="Calibri" w:hint="default"/>
+      </w:rPr>
+    </w:lvl>
+    <w:lvl w:ilvl="1" w:tplc="34090003" w:tentative="1">
+      <w:start w:val="1"/>
+      <w:numFmt w:val="bullet"/>
+      <w:lvlText w:val="o"/>
+      <w:lvlJc w:val="left"/>
+      <w:pPr>
+        <w:ind w:left="1865" w:hanging="360"/>
+      </w:pPr>
+      <w:rPr>
+        <w:rFonts w:ascii="Courier New" w:hAnsi="Courier New" w:cs="Courier New" w:hint="default"/>
+      </w:rPr>
+    </w:lvl>
+    <w:lvl w:ilvl="2" w:tplc="34090005" w:tentative="1">
+      <w:start w:val="1"/>
+      <w:numFmt w:val="bullet"/>
+      <w:lvlText w:val=""/>
+      <w:lvlJc w:val="left"/>
+      <w:pPr>
+        <w:ind w:left="2585" w:hanging="360"/>
+      </w:pPr>
+      <w:rPr>
+        <w:rFonts w:ascii="Wingdings" w:hAnsi="Wingdings" w:hint="default"/>
+      </w:rPr>
+    </w:lvl>
+    <w:lvl w:ilvl="3" w:tplc="34090001" w:tentative="1">
+      <w:start w:val="1"/>
+      <w:numFmt w:val="bullet"/>
+      <w:lvlText w:val=""/>
+      <w:lvlJc w:val="left"/>
+      <w:pPr>
+        <w:ind w:left="3305" w:hanging="360"/>
+      </w:pPr>
+      <w:rPr>
+        <w:rFonts w:ascii="Symbol" w:hAnsi="Symbol" w:hint="default"/>
+      </w:rPr>
+    </w:lvl>
+    <w:lvl w:ilvl="4" w:tplc="34090003" w:tentative="1">
+      <w:start w:val="1"/>
+      <w:numFmt w:val="bullet"/>
+      <w:lvlText w:val="o"/>
+      <w:lvlJc w:val="left"/>
+      <w:pPr>
+        <w:ind w:left="4025" w:hanging="360"/>
+      </w:pPr>
+      <w:rPr>
+        <w:rFonts w:ascii="Courier New" w:hAnsi="Courier New" w:cs="Courier New" w:hint="default"/>
+      </w:rPr>
+    </w:lvl>
+    <w:lvl w:ilvl="5" w:tplc="34090005" w:tentative="1">
+      <w:start w:val="1"/>
+      <w:numFmt w:val="bullet"/>
+      <w:lvlText w:val=""/>
+      <w:lvlJc w:val="left"/>
+      <w:pPr>
+        <w:ind w:left="4745" w:hanging="360"/>
+      </w:pPr>
+      <w:rPr>
+        <w:rFonts w:ascii="Wingdings" w:hAnsi="Wingdings" w:hint="default"/>
+      </w:rPr>
+    </w:lvl>
+    <w:lvl w:ilvl="6" w:tplc="34090001" w:tentative="1">
+      <w:start w:val="1"/>
+      <w:numFmt w:val="bullet"/>
+      <w:lvlText w:val=""/>
+      <w:lvlJc w:val="left"/>
+      <w:pPr>
+        <w:ind w:left="5465" w:hanging="360"/>
+      </w:pPr>
+      <w:rPr>
+        <w:rFonts w:ascii="Symbol" w:hAnsi="Symbol" w:hint="default"/>
+      </w:rPr>
+    </w:lvl>
+    <w:lvl w:ilvl="7" w:tplc="34090003" w:tentative="1">
+      <w:start w:val="1"/>
+      <w:numFmt w:val="bullet"/>
+      <w:lvlText w:val="o"/>
+      <w:lvlJc w:val="left"/>
+      <w:pPr>
+        <w:ind w:left="6185" w:hanging="360"/>
+      </w:pPr>
+      <w:rPr>
+        <w:rFonts w:ascii="Courier New" w:hAnsi="Courier New" w:cs="Courier New" w:hint="default"/>
+      </w:rPr>
+    </w:lvl>
+    <w:lvl w:ilvl="8" w:tplc="34090005" w:tentative="1">
+      <w:start w:val="1"/>
+      <w:numFmt w:val="bullet"/>
+      <w:lvlText w:val=""/>
+      <w:lvlJc w:val="left"/>
+      <w:pPr>
+        <w:ind w:left="6905" w:hanging="360"/>
+      </w:pPr>
+      <w:rPr>
+        <w:rFonts w:ascii="Wingdings" w:hAnsi="Wingdings" w:hint="default"/>
+      </w:rPr>
+    </w:lvl>
+  </w:abstractNum>
+  <w:abstractNum w:abstractNumId="7" w15:restartNumberingAfterBreak="0">
     <w:nsid w:val="3E477C36"/>
     <w:multiLevelType w:val="hybridMultilevel"/>
     <w:tmpl w:val="FD6812CC"/>
@@ -1613,7 +4826,7 @@
       </w:rPr>
     </w:lvl>
   </w:abstractNum>
-  <w:abstractNum w:abstractNumId="4" w15:restartNumberingAfterBreak="0">
+  <w:abstractNum w:abstractNumId="8" w15:restartNumberingAfterBreak="0">
     <w:nsid w:val="4864760E"/>
     <w:multiLevelType w:val="hybridMultilevel"/>
     <w:tmpl w:val="A04AA20A"/>
@@ -1726,20 +4939,509 @@
       </w:rPr>
     </w:lvl>
   </w:abstractNum>
+  <w:abstractNum w:abstractNumId="9" w15:restartNumberingAfterBreak="0">
+    <w:nsid w:val="4B1F217C"/>
+    <w:multiLevelType w:val="hybridMultilevel"/>
+    <w:tmpl w:val="819837E0"/>
+    <w:lvl w:ilvl="0" w:tplc="34090001">
+      <w:start w:val="1"/>
+      <w:numFmt w:val="bullet"/>
+      <w:lvlText w:val=""/>
+      <w:lvlJc w:val="left"/>
+      <w:pPr>
+        <w:ind w:left="1210" w:hanging="360"/>
+      </w:pPr>
+      <w:rPr>
+        <w:rFonts w:ascii="Symbol" w:hAnsi="Symbol" w:hint="default"/>
+      </w:rPr>
+    </w:lvl>
+    <w:lvl w:ilvl="1" w:tplc="34090003" w:tentative="1">
+      <w:start w:val="1"/>
+      <w:numFmt w:val="bullet"/>
+      <w:lvlText w:val="o"/>
+      <w:lvlJc w:val="left"/>
+      <w:pPr>
+        <w:ind w:left="1930" w:hanging="360"/>
+      </w:pPr>
+      <w:rPr>
+        <w:rFonts w:ascii="Courier New" w:hAnsi="Courier New" w:cs="Courier New" w:hint="default"/>
+      </w:rPr>
+    </w:lvl>
+    <w:lvl w:ilvl="2" w:tplc="34090005" w:tentative="1">
+      <w:start w:val="1"/>
+      <w:numFmt w:val="bullet"/>
+      <w:lvlText w:val=""/>
+      <w:lvlJc w:val="left"/>
+      <w:pPr>
+        <w:ind w:left="2650" w:hanging="360"/>
+      </w:pPr>
+      <w:rPr>
+        <w:rFonts w:ascii="Wingdings" w:hAnsi="Wingdings" w:hint="default"/>
+      </w:rPr>
+    </w:lvl>
+    <w:lvl w:ilvl="3" w:tplc="34090001" w:tentative="1">
+      <w:start w:val="1"/>
+      <w:numFmt w:val="bullet"/>
+      <w:lvlText w:val=""/>
+      <w:lvlJc w:val="left"/>
+      <w:pPr>
+        <w:ind w:left="3370" w:hanging="360"/>
+      </w:pPr>
+      <w:rPr>
+        <w:rFonts w:ascii="Symbol" w:hAnsi="Symbol" w:hint="default"/>
+      </w:rPr>
+    </w:lvl>
+    <w:lvl w:ilvl="4" w:tplc="34090003" w:tentative="1">
+      <w:start w:val="1"/>
+      <w:numFmt w:val="bullet"/>
+      <w:lvlText w:val="o"/>
+      <w:lvlJc w:val="left"/>
+      <w:pPr>
+        <w:ind w:left="4090" w:hanging="360"/>
+      </w:pPr>
+      <w:rPr>
+        <w:rFonts w:ascii="Courier New" w:hAnsi="Courier New" w:cs="Courier New" w:hint="default"/>
+      </w:rPr>
+    </w:lvl>
+    <w:lvl w:ilvl="5" w:tplc="34090005" w:tentative="1">
+      <w:start w:val="1"/>
+      <w:numFmt w:val="bullet"/>
+      <w:lvlText w:val=""/>
+      <w:lvlJc w:val="left"/>
+      <w:pPr>
+        <w:ind w:left="4810" w:hanging="360"/>
+      </w:pPr>
+      <w:rPr>
+        <w:rFonts w:ascii="Wingdings" w:hAnsi="Wingdings" w:hint="default"/>
+      </w:rPr>
+    </w:lvl>
+    <w:lvl w:ilvl="6" w:tplc="34090001" w:tentative="1">
+      <w:start w:val="1"/>
+      <w:numFmt w:val="bullet"/>
+      <w:lvlText w:val=""/>
+      <w:lvlJc w:val="left"/>
+      <w:pPr>
+        <w:ind w:left="5530" w:hanging="360"/>
+      </w:pPr>
+      <w:rPr>
+        <w:rFonts w:ascii="Symbol" w:hAnsi="Symbol" w:hint="default"/>
+      </w:rPr>
+    </w:lvl>
+    <w:lvl w:ilvl="7" w:tplc="34090003" w:tentative="1">
+      <w:start w:val="1"/>
+      <w:numFmt w:val="bullet"/>
+      <w:lvlText w:val="o"/>
+      <w:lvlJc w:val="left"/>
+      <w:pPr>
+        <w:ind w:left="6250" w:hanging="360"/>
+      </w:pPr>
+      <w:rPr>
+        <w:rFonts w:ascii="Courier New" w:hAnsi="Courier New" w:cs="Courier New" w:hint="default"/>
+      </w:rPr>
+    </w:lvl>
+    <w:lvl w:ilvl="8" w:tplc="34090005" w:tentative="1">
+      <w:start w:val="1"/>
+      <w:numFmt w:val="bullet"/>
+      <w:lvlText w:val=""/>
+      <w:lvlJc w:val="left"/>
+      <w:pPr>
+        <w:ind w:left="6970" w:hanging="360"/>
+      </w:pPr>
+      <w:rPr>
+        <w:rFonts w:ascii="Wingdings" w:hAnsi="Wingdings" w:hint="default"/>
+      </w:rPr>
+    </w:lvl>
+  </w:abstractNum>
+  <w:abstractNum w:abstractNumId="10" w15:restartNumberingAfterBreak="0">
+    <w:nsid w:val="57575FDF"/>
+    <w:multiLevelType w:val="multilevel"/>
+    <w:tmpl w:val="7348023E"/>
+    <w:lvl w:ilvl="0">
+      <w:start w:val="1"/>
+      <w:numFmt w:val="bullet"/>
+      <w:lvlText w:val=""/>
+      <w:lvlJc w:val="left"/>
+      <w:pPr>
+        <w:tabs>
+          <w:tab w:val="num" w:pos="720"/>
+        </w:tabs>
+        <w:ind w:left="720" w:hanging="360"/>
+      </w:pPr>
+      <w:rPr>
+        <w:rFonts w:ascii="Symbol" w:hAnsi="Symbol" w:hint="default"/>
+        <w:sz w:val="20"/>
+      </w:rPr>
+    </w:lvl>
+    <w:lvl w:ilvl="1" w:tentative="1">
+      <w:start w:val="1"/>
+      <w:numFmt w:val="bullet"/>
+      <w:lvlText w:val="o"/>
+      <w:lvlJc w:val="left"/>
+      <w:pPr>
+        <w:tabs>
+          <w:tab w:val="num" w:pos="1440"/>
+        </w:tabs>
+        <w:ind w:left="1440" w:hanging="360"/>
+      </w:pPr>
+      <w:rPr>
+        <w:rFonts w:ascii="Courier New" w:hAnsi="Courier New" w:hint="default"/>
+        <w:sz w:val="20"/>
+      </w:rPr>
+    </w:lvl>
+    <w:lvl w:ilvl="2" w:tentative="1">
+      <w:start w:val="1"/>
+      <w:numFmt w:val="bullet"/>
+      <w:lvlText w:val=""/>
+      <w:lvlJc w:val="left"/>
+      <w:pPr>
+        <w:tabs>
+          <w:tab w:val="num" w:pos="2160"/>
+        </w:tabs>
+        <w:ind w:left="2160" w:hanging="360"/>
+      </w:pPr>
+      <w:rPr>
+        <w:rFonts w:ascii="Wingdings" w:hAnsi="Wingdings" w:hint="default"/>
+        <w:sz w:val="20"/>
+      </w:rPr>
+    </w:lvl>
+    <w:lvl w:ilvl="3" w:tentative="1">
+      <w:start w:val="1"/>
+      <w:numFmt w:val="bullet"/>
+      <w:lvlText w:val=""/>
+      <w:lvlJc w:val="left"/>
+      <w:pPr>
+        <w:tabs>
+          <w:tab w:val="num" w:pos="2880"/>
+        </w:tabs>
+        <w:ind w:left="2880" w:hanging="360"/>
+      </w:pPr>
+      <w:rPr>
+        <w:rFonts w:ascii="Wingdings" w:hAnsi="Wingdings" w:hint="default"/>
+        <w:sz w:val="20"/>
+      </w:rPr>
+    </w:lvl>
+    <w:lvl w:ilvl="4" w:tentative="1">
+      <w:start w:val="1"/>
+      <w:numFmt w:val="bullet"/>
+      <w:lvlText w:val=""/>
+      <w:lvlJc w:val="left"/>
+      <w:pPr>
+        <w:tabs>
+          <w:tab w:val="num" w:pos="3600"/>
+        </w:tabs>
+        <w:ind w:left="3600" w:hanging="360"/>
+      </w:pPr>
+      <w:rPr>
+        <w:rFonts w:ascii="Wingdings" w:hAnsi="Wingdings" w:hint="default"/>
+        <w:sz w:val="20"/>
+      </w:rPr>
+    </w:lvl>
+    <w:lvl w:ilvl="5" w:tentative="1">
+      <w:start w:val="1"/>
+      <w:numFmt w:val="bullet"/>
+      <w:lvlText w:val=""/>
+      <w:lvlJc w:val="left"/>
+      <w:pPr>
+        <w:tabs>
+          <w:tab w:val="num" w:pos="4320"/>
+        </w:tabs>
+        <w:ind w:left="4320" w:hanging="360"/>
+      </w:pPr>
+      <w:rPr>
+        <w:rFonts w:ascii="Wingdings" w:hAnsi="Wingdings" w:hint="default"/>
+        <w:sz w:val="20"/>
+      </w:rPr>
+    </w:lvl>
+    <w:lvl w:ilvl="6" w:tentative="1">
+      <w:start w:val="1"/>
+      <w:numFmt w:val="bullet"/>
+      <w:lvlText w:val=""/>
+      <w:lvlJc w:val="left"/>
+      <w:pPr>
+        <w:tabs>
+          <w:tab w:val="num" w:pos="5040"/>
+        </w:tabs>
+        <w:ind w:left="5040" w:hanging="360"/>
+      </w:pPr>
+      <w:rPr>
+        <w:rFonts w:ascii="Wingdings" w:hAnsi="Wingdings" w:hint="default"/>
+        <w:sz w:val="20"/>
+      </w:rPr>
+    </w:lvl>
+    <w:lvl w:ilvl="7" w:tentative="1">
+      <w:start w:val="1"/>
+      <w:numFmt w:val="bullet"/>
+      <w:lvlText w:val=""/>
+      <w:lvlJc w:val="left"/>
+      <w:pPr>
+        <w:tabs>
+          <w:tab w:val="num" w:pos="5760"/>
+        </w:tabs>
+        <w:ind w:left="5760" w:hanging="360"/>
+      </w:pPr>
+      <w:rPr>
+        <w:rFonts w:ascii="Wingdings" w:hAnsi="Wingdings" w:hint="default"/>
+        <w:sz w:val="20"/>
+      </w:rPr>
+    </w:lvl>
+    <w:lvl w:ilvl="8" w:tentative="1">
+      <w:start w:val="1"/>
+      <w:numFmt w:val="bullet"/>
+      <w:lvlText w:val=""/>
+      <w:lvlJc w:val="left"/>
+      <w:pPr>
+        <w:tabs>
+          <w:tab w:val="num" w:pos="6480"/>
+        </w:tabs>
+        <w:ind w:left="6480" w:hanging="360"/>
+      </w:pPr>
+      <w:rPr>
+        <w:rFonts w:ascii="Wingdings" w:hAnsi="Wingdings" w:hint="default"/>
+        <w:sz w:val="20"/>
+      </w:rPr>
+    </w:lvl>
+  </w:abstractNum>
+  <w:abstractNum w:abstractNumId="11" w15:restartNumberingAfterBreak="0">
+    <w:nsid w:val="75F164E7"/>
+    <w:multiLevelType w:val="hybridMultilevel"/>
+    <w:tmpl w:val="79788BD2"/>
+    <w:lvl w:ilvl="0" w:tplc="34090001">
+      <w:start w:val="1"/>
+      <w:numFmt w:val="bullet"/>
+      <w:lvlText w:val=""/>
+      <w:lvlJc w:val="left"/>
+      <w:pPr>
+        <w:ind w:left="1145" w:hanging="360"/>
+      </w:pPr>
+      <w:rPr>
+        <w:rFonts w:ascii="Symbol" w:hAnsi="Symbol" w:hint="default"/>
+      </w:rPr>
+    </w:lvl>
+    <w:lvl w:ilvl="1" w:tplc="34090003">
+      <w:start w:val="1"/>
+      <w:numFmt w:val="bullet"/>
+      <w:lvlText w:val="o"/>
+      <w:lvlJc w:val="left"/>
+      <w:pPr>
+        <w:ind w:left="1440" w:hanging="360"/>
+      </w:pPr>
+      <w:rPr>
+        <w:rFonts w:ascii="Courier New" w:hAnsi="Courier New" w:cs="Courier New" w:hint="default"/>
+      </w:rPr>
+    </w:lvl>
+    <w:lvl w:ilvl="2" w:tplc="34090005">
+      <w:start w:val="1"/>
+      <w:numFmt w:val="bullet"/>
+      <w:lvlText w:val=""/>
+      <w:lvlJc w:val="left"/>
+      <w:pPr>
+        <w:ind w:left="2160" w:hanging="360"/>
+      </w:pPr>
+      <w:rPr>
+        <w:rFonts w:ascii="Wingdings" w:hAnsi="Wingdings" w:hint="default"/>
+      </w:rPr>
+    </w:lvl>
+    <w:lvl w:ilvl="3" w:tplc="34090001" w:tentative="1">
+      <w:start w:val="1"/>
+      <w:numFmt w:val="bullet"/>
+      <w:lvlText w:val=""/>
+      <w:lvlJc w:val="left"/>
+      <w:pPr>
+        <w:ind w:left="2880" w:hanging="360"/>
+      </w:pPr>
+      <w:rPr>
+        <w:rFonts w:ascii="Symbol" w:hAnsi="Symbol" w:hint="default"/>
+      </w:rPr>
+    </w:lvl>
+    <w:lvl w:ilvl="4" w:tplc="34090003" w:tentative="1">
+      <w:start w:val="1"/>
+      <w:numFmt w:val="bullet"/>
+      <w:lvlText w:val="o"/>
+      <w:lvlJc w:val="left"/>
+      <w:pPr>
+        <w:ind w:left="3600" w:hanging="360"/>
+      </w:pPr>
+      <w:rPr>
+        <w:rFonts w:ascii="Courier New" w:hAnsi="Courier New" w:cs="Courier New" w:hint="default"/>
+      </w:rPr>
+    </w:lvl>
+    <w:lvl w:ilvl="5" w:tplc="34090005" w:tentative="1">
+      <w:start w:val="1"/>
+      <w:numFmt w:val="bullet"/>
+      <w:lvlText w:val=""/>
+      <w:lvlJc w:val="left"/>
+      <w:pPr>
+        <w:ind w:left="4320" w:hanging="360"/>
+      </w:pPr>
+      <w:rPr>
+        <w:rFonts w:ascii="Wingdings" w:hAnsi="Wingdings" w:hint="default"/>
+      </w:rPr>
+    </w:lvl>
+    <w:lvl w:ilvl="6" w:tplc="34090001" w:tentative="1">
+      <w:start w:val="1"/>
+      <w:numFmt w:val="bullet"/>
+      <w:lvlText w:val=""/>
+      <w:lvlJc w:val="left"/>
+      <w:pPr>
+        <w:ind w:left="5040" w:hanging="360"/>
+      </w:pPr>
+      <w:rPr>
+        <w:rFonts w:ascii="Symbol" w:hAnsi="Symbol" w:hint="default"/>
+      </w:rPr>
+    </w:lvl>
+    <w:lvl w:ilvl="7" w:tplc="34090003" w:tentative="1">
+      <w:start w:val="1"/>
+      <w:numFmt w:val="bullet"/>
+      <w:lvlText w:val="o"/>
+      <w:lvlJc w:val="left"/>
+      <w:pPr>
+        <w:ind w:left="5760" w:hanging="360"/>
+      </w:pPr>
+      <w:rPr>
+        <w:rFonts w:ascii="Courier New" w:hAnsi="Courier New" w:cs="Courier New" w:hint="default"/>
+      </w:rPr>
+    </w:lvl>
+    <w:lvl w:ilvl="8" w:tplc="34090005" w:tentative="1">
+      <w:start w:val="1"/>
+      <w:numFmt w:val="bullet"/>
+      <w:lvlText w:val=""/>
+      <w:lvlJc w:val="left"/>
+      <w:pPr>
+        <w:ind w:left="6480" w:hanging="360"/>
+      </w:pPr>
+      <w:rPr>
+        <w:rFonts w:ascii="Wingdings" w:hAnsi="Wingdings" w:hint="default"/>
+      </w:rPr>
+    </w:lvl>
+  </w:abstractNum>
+  <w:abstractNum w:abstractNumId="12" w15:restartNumberingAfterBreak="0">
+    <w:nsid w:val="76A15427"/>
+    <w:multiLevelType w:val="hybridMultilevel"/>
+    <w:tmpl w:val="9CE21D84"/>
+    <w:lvl w:ilvl="0" w:tplc="9D82F934">
+      <w:start w:val="1"/>
+      <w:numFmt w:val="decimal"/>
+      <w:lvlText w:val="%1."/>
+      <w:lvlJc w:val="left"/>
+      <w:pPr>
+        <w:ind w:left="785" w:hanging="360"/>
+      </w:pPr>
+      <w:rPr>
+        <w:rFonts w:hint="default"/>
+        <w:b/>
+      </w:rPr>
+    </w:lvl>
+    <w:lvl w:ilvl="1" w:tplc="34090019" w:tentative="1">
+      <w:start w:val="1"/>
+      <w:numFmt w:val="lowerLetter"/>
+      <w:lvlText w:val="%2."/>
+      <w:lvlJc w:val="left"/>
+      <w:pPr>
+        <w:ind w:left="1505" w:hanging="360"/>
+      </w:pPr>
+    </w:lvl>
+    <w:lvl w:ilvl="2" w:tplc="3409001B" w:tentative="1">
+      <w:start w:val="1"/>
+      <w:numFmt w:val="lowerRoman"/>
+      <w:lvlText w:val="%3."/>
+      <w:lvlJc w:val="right"/>
+      <w:pPr>
+        <w:ind w:left="2225" w:hanging="180"/>
+      </w:pPr>
+    </w:lvl>
+    <w:lvl w:ilvl="3" w:tplc="3409000F" w:tentative="1">
+      <w:start w:val="1"/>
+      <w:numFmt w:val="decimal"/>
+      <w:lvlText w:val="%4."/>
+      <w:lvlJc w:val="left"/>
+      <w:pPr>
+        <w:ind w:left="2945" w:hanging="360"/>
+      </w:pPr>
+    </w:lvl>
+    <w:lvl w:ilvl="4" w:tplc="34090019" w:tentative="1">
+      <w:start w:val="1"/>
+      <w:numFmt w:val="lowerLetter"/>
+      <w:lvlText w:val="%5."/>
+      <w:lvlJc w:val="left"/>
+      <w:pPr>
+        <w:ind w:left="3665" w:hanging="360"/>
+      </w:pPr>
+    </w:lvl>
+    <w:lvl w:ilvl="5" w:tplc="3409001B" w:tentative="1">
+      <w:start w:val="1"/>
+      <w:numFmt w:val="lowerRoman"/>
+      <w:lvlText w:val="%6."/>
+      <w:lvlJc w:val="right"/>
+      <w:pPr>
+        <w:ind w:left="4385" w:hanging="180"/>
+      </w:pPr>
+    </w:lvl>
+    <w:lvl w:ilvl="6" w:tplc="3409000F" w:tentative="1">
+      <w:start w:val="1"/>
+      <w:numFmt w:val="decimal"/>
+      <w:lvlText w:val="%7."/>
+      <w:lvlJc w:val="left"/>
+      <w:pPr>
+        <w:ind w:left="5105" w:hanging="360"/>
+      </w:pPr>
+    </w:lvl>
+    <w:lvl w:ilvl="7" w:tplc="34090019" w:tentative="1">
+      <w:start w:val="1"/>
+      <w:numFmt w:val="lowerLetter"/>
+      <w:lvlText w:val="%8."/>
+      <w:lvlJc w:val="left"/>
+      <w:pPr>
+        <w:ind w:left="5825" w:hanging="360"/>
+      </w:pPr>
+    </w:lvl>
+    <w:lvl w:ilvl="8" w:tplc="3409001B" w:tentative="1">
+      <w:start w:val="1"/>
+      <w:numFmt w:val="lowerRoman"/>
+      <w:lvlText w:val="%9."/>
+      <w:lvlJc w:val="right"/>
+      <w:pPr>
+        <w:ind w:left="6545" w:hanging="180"/>
+      </w:pPr>
+    </w:lvl>
+  </w:abstractNum>
   <w:num w:numId="1">
+    <w:abstractNumId w:val="2"/>
+  </w:num>
+  <w:num w:numId="2">
+    <w:abstractNumId w:val="7"/>
+  </w:num>
+  <w:num w:numId="3">
+    <w:abstractNumId w:val="8"/>
+  </w:num>
+  <w:num w:numId="4">
     <w:abstractNumId w:val="1"/>
   </w:num>
-  <w:num w:numId="2">
+  <w:num w:numId="5">
     <w:abstractNumId w:val="3"/>
   </w:num>
-  <w:num w:numId="3">
+  <w:num w:numId="6">
+    <w:abstractNumId w:val="12"/>
+  </w:num>
+  <w:num w:numId="7">
+    <w:abstractNumId w:val="6"/>
+  </w:num>
+  <w:num w:numId="8">
+    <w:abstractNumId w:val="0"/>
+  </w:num>
+  <w:num w:numId="9">
+    <w:abstractNumId w:val="5"/>
+  </w:num>
+  <w:num w:numId="10">
+    <w:abstractNumId w:val="10"/>
+  </w:num>
+  <w:num w:numId="11">
     <w:abstractNumId w:val="4"/>
   </w:num>
-  <w:num w:numId="4">
-    <w:abstractNumId w:val="0"/>
+  <w:num w:numId="12">
+    <w:abstractNumId w:val="11"/>
   </w:num>
-  <w:num w:numId="5">
-    <w:abstractNumId w:val="2"/>
+  <w:num w:numId="13">
+    <w:abstractNumId w:val="9"/>
   </w:num>
 </w:numbering>
 </file>
@@ -2187,6 +5889,31 @@
       <w:u w:val="single"/>
     </w:rPr>
   </w:style>
+  <w:style w:type="character" w:styleId="HTMLCode">
+    <w:name w:val="HTML Code"/>
+    <w:basedOn w:val="DefaultParagraphFont"/>
+    <w:uiPriority w:val="99"/>
+    <w:semiHidden/>
+    <w:unhideWhenUsed/>
+    <w:rsid w:val="00E77BA9"/>
+    <w:rPr>
+      <w:rFonts w:ascii="Courier New" w:eastAsia="Times New Roman" w:hAnsi="Courier New" w:cs="Courier New"/>
+      <w:sz w:val="20"/>
+      <w:szCs w:val="20"/>
+    </w:rPr>
+  </w:style>
+  <w:style w:type="character" w:styleId="FollowedHyperlink">
+    <w:name w:val="FollowedHyperlink"/>
+    <w:basedOn w:val="DefaultParagraphFont"/>
+    <w:uiPriority w:val="99"/>
+    <w:semiHidden/>
+    <w:unhideWhenUsed/>
+    <w:rsid w:val="001D0345"/>
+    <w:rPr>
+      <w:color w:val="954F72" w:themeColor="followedHyperlink"/>
+      <w:u w:val="single"/>
+    </w:rPr>
+  </w:style>
 </w:styles>
 </file>
 

</xml_diff>